<commit_message>
Ajout d'écrans dans rapport
</commit_message>
<xml_diff>
--- a/rapport_1/Rapport_propre.docx
+++ b/rapport_1/Rapport_propre.docx
@@ -12,6 +12,7 @@
           <w:docPartUnique/>
         </w:docPartObj>
       </w:sdtPr>
+      <w:sdtEndPr/>
       <w:sdtContent>
         <w:p>
           <w:r>
@@ -219,6 +220,7 @@
                                     <w:dataBinding w:prefixMappings="xmlns:ns0='http://schemas.microsoft.com/office/2006/coverPageProps'" w:xpath="/ns0:CoverPageProperties[1]/ns0:Abstract[1]" w:storeItemID="{55AF091B-3C7A-41E3-B477-F2FDAA23CFDA}"/>
                                     <w:text/>
                                   </w:sdtPr>
+                                  <w:sdtEndPr/>
                                   <w:sdtContent>
                                     <w:r>
                                       <w:rPr>
@@ -272,6 +274,7 @@
                               <w:dataBinding w:prefixMappings="xmlns:ns0='http://schemas.microsoft.com/office/2006/coverPageProps'" w:xpath="/ns0:CoverPageProperties[1]/ns0:Abstract[1]" w:storeItemID="{55AF091B-3C7A-41E3-B477-F2FDAA23CFDA}"/>
                               <w:text/>
                             </w:sdtPr>
+                            <w:sdtEndPr/>
                             <w:sdtContent>
                               <w:r>
                                 <w:rPr>
@@ -387,7 +390,7 @@
               </mc:Choice>
               <mc:Fallback>
                 <w:pict>
-                  <v:rect w14:anchorId="6B2238BD" id="Rectangle 468" o:spid="_x0000_s1026" style="position:absolute;margin-left:0;margin-top:0;width:244.8pt;height:554.4pt;z-index:251659264;visibility:visible;mso-wrap-style:square;mso-width-percent:400;mso-height-percent:700;mso-left-percent:440;mso-top-percent:25;mso-wrap-distance-left:9pt;mso-wrap-distance-top:0;mso-wrap-distance-right:9pt;mso-wrap-distance-bottom:0;mso-position-horizontal-relative:page;mso-position-vertical-relative:page;mso-width-percent:400;mso-height-percent:700;mso-left-percent:440;mso-top-percent:25;mso-width-relative:page;mso-height-relative:page;v-text-anchor:middle" o:gfxdata="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" fillcolor="white [3212]" strokecolor="#747070 [1614]" strokeweight="1.25pt">
+                  <v:rect w14:anchorId="00F959C0" id="Rectangle 468" o:spid="_x0000_s1026" style="position:absolute;margin-left:0;margin-top:0;width:244.8pt;height:554.4pt;z-index:251659264;visibility:visible;mso-wrap-style:square;mso-width-percent:400;mso-height-percent:700;mso-left-percent:440;mso-top-percent:25;mso-wrap-distance-left:9pt;mso-wrap-distance-top:0;mso-wrap-distance-right:9pt;mso-wrap-distance-bottom:0;mso-position-horizontal-relative:page;mso-position-vertical-relative:page;mso-width-percent:400;mso-height-percent:700;mso-left-percent:440;mso-top-percent:25;mso-width-relative:page;mso-height-relative:page;v-text-anchor:middle" o:gfxdata="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" fillcolor="white [3212]" strokecolor="#747070 [1614]" strokeweight="1.25pt">
                     <w10:wrap anchorx="page" anchory="page"/>
                   </v:rect>
                 </w:pict>
@@ -484,7 +487,7 @@
               </mc:Choice>
               <mc:Fallback>
                 <w:pict>
-                  <v:rect w14:anchorId="191A351D" id="Rectangle 469" o:spid="_x0000_s1026" style="position:absolute;margin-left:0;margin-top:0;width:226.45pt;height:9.35pt;z-index:251662336;visibility:visible;mso-wrap-style:square;mso-width-percent:370;mso-height-percent:0;mso-left-percent:455;mso-top-percent:690;mso-wrap-distance-left:9pt;mso-wrap-distance-top:0;mso-wrap-distance-right:9pt;mso-wrap-distance-bottom:0;mso-position-horizontal-relative:page;mso-position-vertical-relative:page;mso-width-percent:370;mso-height-percent:0;mso-left-percent:455;mso-top-percent:690;mso-width-relative:page;mso-height-relative:margin;v-text-anchor:middle" o:gfxdata="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" fillcolor="#4472c4 [3204]" stroked="f" strokeweight="1pt">
+                  <v:rect w14:anchorId="45A4F9C3" id="Rectangle 469" o:spid="_x0000_s1026" style="position:absolute;margin-left:0;margin-top:0;width:226.45pt;height:9.35pt;z-index:251662336;visibility:visible;mso-wrap-style:square;mso-width-percent:370;mso-height-percent:0;mso-left-percent:455;mso-top-percent:690;mso-wrap-distance-left:9pt;mso-wrap-distance-top:0;mso-wrap-distance-right:9pt;mso-wrap-distance-bottom:0;mso-position-horizontal-relative:page;mso-position-vertical-relative:page;mso-width-percent:370;mso-height-percent:0;mso-left-percent:455;mso-top-percent:690;mso-width-relative:page;mso-height-relative:margin;v-text-anchor:middle" o:gfxdata="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" fillcolor="#4472c4 [3204]" stroked="f" strokeweight="1pt">
                     <w10:wrap anchorx="page" anchory="page"/>
                   </v:rect>
                 </w:pict>
@@ -562,6 +565,7 @@
                                   <w:dataBinding w:prefixMappings="xmlns:ns0='http://schemas.openxmlformats.org/package/2006/metadata/core-properties' xmlns:ns1='http://purl.org/dc/elements/1.1/'" w:xpath="/ns0:coreProperties[1]/ns1:title[1]" w:storeItemID="{6C3C8BC8-F283-45AE-878A-BAB7291924A1}"/>
                                   <w:text/>
                                 </w:sdtPr>
+                                <w:sdtEndPr/>
                                 <w:sdtContent>
                                   <w:p>
                                     <w:pPr>
@@ -598,6 +602,7 @@
                                   <w:dataBinding w:prefixMappings="xmlns:ns0='http://schemas.openxmlformats.org/package/2006/metadata/core-properties' xmlns:ns1='http://purl.org/dc/elements/1.1/'" w:xpath="/ns0:coreProperties[1]/ns1:subject[1]" w:storeItemID="{6C3C8BC8-F283-45AE-878A-BAB7291924A1}"/>
                                   <w:text/>
                                 </w:sdtPr>
+                                <w:sdtEndPr/>
                                 <w:sdtContent>
                                   <w:p>
                                     <w:pPr>
@@ -662,6 +667,7 @@
                             <w:dataBinding w:prefixMappings="xmlns:ns0='http://schemas.openxmlformats.org/package/2006/metadata/core-properties' xmlns:ns1='http://purl.org/dc/elements/1.1/'" w:xpath="/ns0:coreProperties[1]/ns1:title[1]" w:storeItemID="{6C3C8BC8-F283-45AE-878A-BAB7291924A1}"/>
                             <w:text/>
                           </w:sdtPr>
+                          <w:sdtEndPr/>
                           <w:sdtContent>
                             <w:p>
                               <w:pPr>
@@ -698,6 +704,7 @@
                             <w:dataBinding w:prefixMappings="xmlns:ns0='http://schemas.openxmlformats.org/package/2006/metadata/core-properties' xmlns:ns1='http://purl.org/dc/elements/1.1/'" w:xpath="/ns0:coreProperties[1]/ns1:subject[1]" w:storeItemID="{6C3C8BC8-F283-45AE-878A-BAB7291924A1}"/>
                             <w:text/>
                           </w:sdtPr>
+                          <w:sdtEndPr/>
                           <w:sdtContent>
                             <w:p>
                               <w:pPr>
@@ -823,6 +830,7 @@
                                     <w:dataBinding w:prefixMappings="xmlns:ns0='http://schemas.openxmlformats.org/package/2006/metadata/core-properties' xmlns:ns1='http://purl.org/dc/elements/1.1/'" w:xpath="/ns0:coreProperties[1]/ns1:creator[1]" w:storeItemID="{6C3C8BC8-F283-45AE-878A-BAB7291924A1}"/>
                                     <w:text/>
                                   </w:sdtPr>
+                                  <w:sdtEndPr/>
                                   <w:sdtContent>
                                     <w:r>
                                       <w:rPr>
@@ -911,6 +919,7 @@
                               <w:dataBinding w:prefixMappings="xmlns:ns0='http://schemas.openxmlformats.org/package/2006/metadata/core-properties' xmlns:ns1='http://purl.org/dc/elements/1.1/'" w:xpath="/ns0:coreProperties[1]/ns1:creator[1]" w:storeItemID="{6C3C8BC8-F283-45AE-878A-BAB7291924A1}"/>
                               <w:text/>
                             </w:sdtPr>
+                            <w:sdtEndPr/>
                             <w:sdtContent>
                               <w:r>
                                 <w:rPr>
@@ -939,6 +948,13 @@
     <w:p/>
     <w:sdt>
       <w:sdtPr>
+        <w:rPr>
+          <w:rFonts w:asciiTheme="minorHAnsi" w:eastAsiaTheme="minorHAnsi" w:hAnsiTheme="minorHAnsi" w:cstheme="minorBidi"/>
+          <w:color w:val="auto"/>
+          <w:sz w:val="24"/>
+          <w:szCs w:val="22"/>
+          <w:lang w:eastAsia="en-US"/>
+        </w:rPr>
         <w:id w:val="677312729"/>
         <w:docPartObj>
           <w:docPartGallery w:val="Table of Contents"/>
@@ -947,13 +963,8 @@
       </w:sdtPr>
       <w:sdtEndPr>
         <w:rPr>
-          <w:rFonts w:asciiTheme="minorHAnsi" w:eastAsiaTheme="minorHAnsi" w:hAnsiTheme="minorHAnsi" w:cstheme="minorBidi"/>
           <w:b/>
           <w:bCs/>
-          <w:color w:val="auto"/>
-          <w:sz w:val="24"/>
-          <w:szCs w:val="22"/>
-          <w:lang w:eastAsia="en-US"/>
         </w:rPr>
       </w:sdtEndPr>
       <w:sdtContent>
@@ -974,6 +985,7 @@
             <w:rPr>
               <w:rFonts w:cstheme="minorBidi"/>
               <w:noProof/>
+              <w:sz w:val="22"/>
             </w:rPr>
           </w:pPr>
           <w:r>
@@ -985,7 +997,7 @@
           <w:r>
             <w:fldChar w:fldCharType="separate"/>
           </w:r>
-          <w:hyperlink w:anchor="_Toc516158494" w:history="1">
+          <w:hyperlink w:anchor="_Toc516160725" w:history="1">
             <w:r>
               <w:rPr>
                 <w:rStyle w:val="Lienhypertexte"/>
@@ -1012,7 +1024,7 @@
                 <w:noProof/>
                 <w:webHidden/>
               </w:rPr>
-              <w:instrText xml:space="preserve"> PAGEREF _Toc516158494 \h </w:instrText>
+              <w:instrText xml:space="preserve"> PAGEREF _Toc516160725 \h </w:instrText>
             </w:r>
             <w:r>
               <w:rPr>
@@ -1053,9 +1065,10 @@
             <w:rPr>
               <w:rFonts w:cstheme="minorBidi"/>
               <w:noProof/>
+              <w:sz w:val="22"/>
             </w:rPr>
           </w:pPr>
-          <w:hyperlink w:anchor="_Toc516158495" w:history="1">
+          <w:hyperlink w:anchor="_Toc516160726" w:history="1">
             <w:r>
               <w:rPr>
                 <w:rStyle w:val="Lienhypertexte"/>
@@ -1067,6 +1080,7 @@
               <w:rPr>
                 <w:rFonts w:cstheme="minorBidi"/>
                 <w:noProof/>
+                <w:sz w:val="22"/>
               </w:rPr>
               <w:tab/>
             </w:r>
@@ -1096,7 +1110,7 @@
                 <w:noProof/>
                 <w:webHidden/>
               </w:rPr>
-              <w:instrText xml:space="preserve"> PAGEREF _Toc516158495 \h </w:instrText>
+              <w:instrText xml:space="preserve"> PAGEREF _Toc516160726 \h </w:instrText>
             </w:r>
             <w:r>
               <w:rPr>
@@ -1116,7 +1130,7 @@
                 <w:noProof/>
                 <w:webHidden/>
               </w:rPr>
-              <w:t>4</w:t>
+              <w:t>3</w:t>
             </w:r>
             <w:r>
               <w:rPr>
@@ -1137,23 +1151,95 @@
             <w:rPr>
               <w:rFonts w:cstheme="minorBidi"/>
               <w:noProof/>
+              <w:sz w:val="22"/>
             </w:rPr>
           </w:pPr>
-          <w:r>
+          <w:hyperlink w:anchor="_Toc516160727" w:history="1">
+            <w:r>
+              <w:rPr>
+                <w:rStyle w:val="Lienhypertexte"/>
+                <w:noProof/>
+              </w:rPr>
+              <w:t>1.</w:t>
+            </w:r>
+            <w:r>
+              <w:rPr>
+                <w:rFonts w:cstheme="minorBidi"/>
+                <w:noProof/>
+                <w:sz w:val="22"/>
+              </w:rPr>
+              <w:tab/>
+            </w:r>
+            <w:r>
+              <w:rPr>
+                <w:rStyle w:val="Lienhypertexte"/>
+                <w:noProof/>
+              </w:rPr>
+              <w:t>Diagramme de Classes</w:t>
+            </w:r>
+            <w:r>
+              <w:rPr>
+                <w:noProof/>
+                <w:webHidden/>
+              </w:rPr>
+              <w:tab/>
+            </w:r>
+            <w:r>
+              <w:rPr>
+                <w:noProof/>
+                <w:webHidden/>
+              </w:rPr>
+              <w:fldChar w:fldCharType="begin"/>
+            </w:r>
+            <w:r>
+              <w:rPr>
+                <w:noProof/>
+                <w:webHidden/>
+              </w:rPr>
+              <w:instrText xml:space="preserve"> PAGEREF _Toc516160727 \h </w:instrText>
+            </w:r>
+            <w:r>
+              <w:rPr>
+                <w:noProof/>
+                <w:webHidden/>
+              </w:rPr>
+            </w:r>
+            <w:r>
+              <w:rPr>
+                <w:noProof/>
+                <w:webHidden/>
+              </w:rPr>
+              <w:fldChar w:fldCharType="separate"/>
+            </w:r>
+            <w:r>
+              <w:rPr>
+                <w:noProof/>
+                <w:webHidden/>
+              </w:rPr>
+              <w:t>3</w:t>
+            </w:r>
+            <w:r>
+              <w:rPr>
+                <w:noProof/>
+                <w:webHidden/>
+              </w:rPr>
+              <w:fldChar w:fldCharType="end"/>
+            </w:r>
+          </w:hyperlink>
+        </w:p>
+        <w:p>
+          <w:pPr>
+            <w:pStyle w:val="TM1"/>
+            <w:tabs>
+              <w:tab w:val="right" w:leader="dot" w:pos="9062"/>
+            </w:tabs>
             <w:rPr>
-              <w:rStyle w:val="Lienhypertexte"/>
+              <w:rFonts w:cstheme="minorBidi"/>
               <w:noProof/>
+              <w:sz w:val="22"/>
             </w:rPr>
-            <w:tab/>
-          </w:r>
-          <w:hyperlink w:anchor="_Toc516158496" w:history="1">
-            <w:r>
-              <w:rPr>
-                <w:rStyle w:val="Lienhypertexte"/>
-                <w:noProof/>
-              </w:rPr>
-              <w:t>1.Diagramme de Classes</w:t>
-            </w:r>
+          </w:pPr>
+          <w:hyperlink w:anchor="_Toc516160728" w:history="1">
             <w:r>
               <w:rPr>
                 <w:noProof/>
@@ -1173,7 +1259,7 @@
                 <w:noProof/>
                 <w:webHidden/>
               </w:rPr>
-              <w:instrText xml:space="preserve"> PAGEREF _Toc516158496 \h </w:instrText>
+              <w:instrText xml:space="preserve"> PAGEREF _Toc516160728 \h </w:instrText>
             </w:r>
             <w:r>
               <w:rPr>
@@ -1193,7 +1279,7 @@
                 <w:noProof/>
                 <w:webHidden/>
               </w:rPr>
-              <w:t>4</w:t>
+              <w:t>3</w:t>
             </w:r>
             <w:r>
               <w:rPr>
@@ -1214,16 +1300,10 @@
             <w:rPr>
               <w:rFonts w:cstheme="minorBidi"/>
               <w:noProof/>
+              <w:sz w:val="22"/>
             </w:rPr>
           </w:pPr>
-          <w:r>
-            <w:rPr>
-              <w:rStyle w:val="Lienhypertexte"/>
-              <w:noProof/>
-            </w:rPr>
-            <w:tab/>
-          </w:r>
-          <w:hyperlink w:anchor="_Toc516158498" w:history="1">
+          <w:hyperlink w:anchor="_Toc516160729" w:history="1">
             <w:r>
               <w:rPr>
                 <w:rStyle w:val="Lienhypertexte"/>
@@ -1233,16 +1313,17 @@
             </w:r>
             <w:r>
               <w:rPr>
+                <w:rFonts w:cstheme="minorBidi"/>
+                <w:noProof/>
+                <w:sz w:val="22"/>
+              </w:rPr>
+              <w:tab/>
+            </w:r>
+            <w:r>
+              <w:rPr>
                 <w:rStyle w:val="Lienhypertexte"/>
                 <w:noProof/>
               </w:rPr>
-              <w:t xml:space="preserve"> </w:t>
-            </w:r>
-            <w:r>
-              <w:rPr>
-                <w:rStyle w:val="Lienhypertexte"/>
-                <w:noProof/>
-              </w:rPr>
               <w:t>Diagramme de Cas D’Utilisation</w:t>
             </w:r>
             <w:r>
@@ -1264,7 +1345,7 @@
                 <w:noProof/>
                 <w:webHidden/>
               </w:rPr>
-              <w:instrText xml:space="preserve"> PAGEREF _Toc516158498 \h </w:instrText>
+              <w:instrText xml:space="preserve"> PAGEREF _Toc516160729 \h </w:instrText>
             </w:r>
             <w:r>
               <w:rPr>
@@ -1284,7 +1365,7 @@
                 <w:noProof/>
                 <w:webHidden/>
               </w:rPr>
-              <w:t>5</w:t>
+              <w:t>4</w:t>
             </w:r>
             <w:r>
               <w:rPr>
@@ -1305,16 +1386,10 @@
             <w:rPr>
               <w:rFonts w:cstheme="minorBidi"/>
               <w:noProof/>
+              <w:sz w:val="22"/>
             </w:rPr>
           </w:pPr>
-          <w:r>
-            <w:rPr>
-              <w:rStyle w:val="Lienhypertexte"/>
-              <w:noProof/>
-            </w:rPr>
-            <w:tab/>
-          </w:r>
-          <w:hyperlink w:anchor="_Toc516158499" w:history="1">
+          <w:hyperlink w:anchor="_Toc516160730" w:history="1">
             <w:r>
               <w:rPr>
                 <w:rStyle w:val="Lienhypertexte"/>
@@ -1324,16 +1399,17 @@
             </w:r>
             <w:r>
               <w:rPr>
+                <w:rFonts w:cstheme="minorBidi"/>
+                <w:noProof/>
+                <w:sz w:val="22"/>
+              </w:rPr>
+              <w:tab/>
+            </w:r>
+            <w:r>
+              <w:rPr>
                 <w:rStyle w:val="Lienhypertexte"/>
                 <w:noProof/>
               </w:rPr>
-              <w:t xml:space="preserve"> </w:t>
-            </w:r>
-            <w:r>
-              <w:rPr>
-                <w:rStyle w:val="Lienhypertexte"/>
-                <w:noProof/>
-              </w:rPr>
               <w:t>Diagrammes de Séquences</w:t>
             </w:r>
             <w:r>
@@ -1355,7 +1431,7 @@
                 <w:noProof/>
                 <w:webHidden/>
               </w:rPr>
-              <w:instrText xml:space="preserve"> PAGEREF _Toc516158499 \h </w:instrText>
+              <w:instrText xml:space="preserve"> PAGEREF _Toc516160730 \h </w:instrText>
             </w:r>
             <w:r>
               <w:rPr>
@@ -1375,7 +1451,7 @@
                 <w:noProof/>
                 <w:webHidden/>
               </w:rPr>
-              <w:t>6</w:t>
+              <w:t>5</w:t>
             </w:r>
             <w:r>
               <w:rPr>
@@ -1396,46 +1472,213 @@
             <w:rPr>
               <w:rFonts w:cstheme="minorBidi"/>
               <w:noProof/>
+              <w:sz w:val="22"/>
             </w:rPr>
           </w:pPr>
-          <w:r>
+          <w:hyperlink w:anchor="_Toc516160731" w:history="1">
+            <w:r>
+              <w:rPr>
+                <w:rStyle w:val="Lienhypertexte"/>
+                <w:noProof/>
+              </w:rPr>
+              <w:t>4.</w:t>
+            </w:r>
+            <w:r>
+              <w:rPr>
+                <w:rFonts w:cstheme="minorBidi"/>
+                <w:noProof/>
+                <w:sz w:val="22"/>
+              </w:rPr>
+              <w:tab/>
+            </w:r>
+            <w:r>
+              <w:rPr>
+                <w:rStyle w:val="Lienhypertexte"/>
+                <w:noProof/>
+              </w:rPr>
+              <w:t>Diagrammes d’Activité</w:t>
+            </w:r>
+            <w:r>
+              <w:rPr>
+                <w:noProof/>
+                <w:webHidden/>
+              </w:rPr>
+              <w:tab/>
+            </w:r>
+            <w:r>
+              <w:rPr>
+                <w:noProof/>
+                <w:webHidden/>
+              </w:rPr>
+              <w:fldChar w:fldCharType="begin"/>
+            </w:r>
+            <w:r>
+              <w:rPr>
+                <w:noProof/>
+                <w:webHidden/>
+              </w:rPr>
+              <w:instrText xml:space="preserve"> PAGEREF _Toc516160731 \h </w:instrText>
+            </w:r>
+            <w:r>
+              <w:rPr>
+                <w:noProof/>
+                <w:webHidden/>
+              </w:rPr>
+            </w:r>
+            <w:r>
+              <w:rPr>
+                <w:noProof/>
+                <w:webHidden/>
+              </w:rPr>
+              <w:fldChar w:fldCharType="separate"/>
+            </w:r>
+            <w:r>
+              <w:rPr>
+                <w:noProof/>
+                <w:webHidden/>
+              </w:rPr>
+              <w:t>7</w:t>
+            </w:r>
+            <w:r>
+              <w:rPr>
+                <w:noProof/>
+                <w:webHidden/>
+              </w:rPr>
+              <w:fldChar w:fldCharType="end"/>
+            </w:r>
+          </w:hyperlink>
+        </w:p>
+        <w:p>
+          <w:pPr>
+            <w:pStyle w:val="TM1"/>
+            <w:tabs>
+              <w:tab w:val="left" w:pos="440"/>
+              <w:tab w:val="right" w:leader="dot" w:pos="9062"/>
+            </w:tabs>
             <w:rPr>
-              <w:rStyle w:val="Lienhypertexte"/>
+              <w:rFonts w:cstheme="minorBidi"/>
               <w:noProof/>
+              <w:sz w:val="22"/>
             </w:rPr>
-            <w:tab/>
-          </w:r>
-          <w:hyperlink w:anchor="_Toc516158500" w:history="1">
+          </w:pPr>
+          <w:hyperlink w:anchor="_Toc516160732" w:history="1">
             <w:r>
               <w:rPr>
                 <w:rStyle w:val="Lienhypertexte"/>
                 <w:noProof/>
               </w:rPr>
-              <w:t>4.</w:t>
+              <w:t>5.</w:t>
+            </w:r>
+            <w:r>
+              <w:rPr>
+                <w:rFonts w:cstheme="minorBidi"/>
+                <w:noProof/>
+                <w:sz w:val="22"/>
+              </w:rPr>
+              <w:tab/>
             </w:r>
             <w:r>
               <w:rPr>
                 <w:rStyle w:val="Lienhypertexte"/>
                 <w:noProof/>
               </w:rPr>
-              <w:t xml:space="preserve"> </w:t>
-            </w:r>
+              <w:t>Visuels et liens entre ces derniers</w:t>
+            </w:r>
+            <w:r>
+              <w:rPr>
+                <w:noProof/>
+                <w:webHidden/>
+              </w:rPr>
+              <w:tab/>
+            </w:r>
+            <w:r>
+              <w:rPr>
+                <w:noProof/>
+                <w:webHidden/>
+              </w:rPr>
+              <w:fldChar w:fldCharType="begin"/>
+            </w:r>
+            <w:r>
+              <w:rPr>
+                <w:noProof/>
+                <w:webHidden/>
+              </w:rPr>
+              <w:instrText xml:space="preserve"> PAGEREF _Toc516160732 \h </w:instrText>
+            </w:r>
+            <w:r>
+              <w:rPr>
+                <w:noProof/>
+                <w:webHidden/>
+              </w:rPr>
+            </w:r>
+            <w:r>
+              <w:rPr>
+                <w:noProof/>
+                <w:webHidden/>
+              </w:rPr>
+              <w:fldChar w:fldCharType="separate"/>
+            </w:r>
+            <w:r>
+              <w:rPr>
+                <w:noProof/>
+                <w:webHidden/>
+              </w:rPr>
+              <w:t>9</w:t>
+            </w:r>
+            <w:r>
+              <w:rPr>
+                <w:noProof/>
+                <w:webHidden/>
+              </w:rPr>
+              <w:fldChar w:fldCharType="end"/>
+            </w:r>
+          </w:hyperlink>
+        </w:p>
+        <w:p>
+          <w:pPr>
+            <w:pStyle w:val="TM1"/>
+            <w:tabs>
+              <w:tab w:val="left" w:pos="440"/>
+              <w:tab w:val="right" w:leader="dot" w:pos="9062"/>
+            </w:tabs>
+            <w:rPr>
+              <w:rFonts w:cstheme="minorBidi"/>
+              <w:noProof/>
+              <w:sz w:val="22"/>
+            </w:rPr>
+          </w:pPr>
+          <w:hyperlink w:anchor="_Toc516160733" w:history="1">
             <w:r>
               <w:rPr>
                 <w:rStyle w:val="Lienhypertexte"/>
                 <w:noProof/>
               </w:rPr>
-              <w:t>Diagrammes d’Activité</w:t>
-            </w:r>
-            <w:r>
-              <w:rPr>
-                <w:noProof/>
-                <w:webHidden/>
+              <w:t>II.</w:t>
+            </w:r>
+            <w:r>
+              <w:rPr>
+                <w:rFonts w:cstheme="minorBidi"/>
+                <w:noProof/>
+                <w:sz w:val="22"/>
               </w:rPr>
               <w:tab/>
             </w:r>
             <w:r>
               <w:rPr>
+                <w:rStyle w:val="Lienhypertexte"/>
+                <w:noProof/>
+              </w:rPr>
+              <w:t>Module Hébergement</w:t>
+            </w:r>
+            <w:r>
+              <w:rPr>
+                <w:noProof/>
+                <w:webHidden/>
+              </w:rPr>
+              <w:tab/>
+            </w:r>
+            <w:r>
+              <w:rPr>
                 <w:noProof/>
                 <w:webHidden/>
               </w:rPr>
@@ -1446,7 +1689,7 @@
                 <w:noProof/>
                 <w:webHidden/>
               </w:rPr>
-              <w:instrText xml:space="preserve"> PAGEREF _Toc516158500 \h </w:instrText>
+              <w:instrText xml:space="preserve"> PAGEREF _Toc516160733 \h </w:instrText>
             </w:r>
             <w:r>
               <w:rPr>
@@ -1466,7 +1709,242 @@
                 <w:noProof/>
                 <w:webHidden/>
               </w:rPr>
-              <w:t>8</w:t>
+              <w:t>10</w:t>
+            </w:r>
+            <w:r>
+              <w:rPr>
+                <w:noProof/>
+                <w:webHidden/>
+              </w:rPr>
+              <w:fldChar w:fldCharType="end"/>
+            </w:r>
+          </w:hyperlink>
+        </w:p>
+        <w:p>
+          <w:pPr>
+            <w:pStyle w:val="TM1"/>
+            <w:tabs>
+              <w:tab w:val="left" w:pos="440"/>
+              <w:tab w:val="right" w:leader="dot" w:pos="9062"/>
+            </w:tabs>
+            <w:rPr>
+              <w:rFonts w:cstheme="minorBidi"/>
+              <w:noProof/>
+              <w:sz w:val="22"/>
+            </w:rPr>
+          </w:pPr>
+          <w:hyperlink w:anchor="_Toc516160734" w:history="1">
+            <w:r>
+              <w:rPr>
+                <w:rStyle w:val="Lienhypertexte"/>
+                <w:noProof/>
+              </w:rPr>
+              <w:t>1.</w:t>
+            </w:r>
+            <w:r>
+              <w:rPr>
+                <w:rFonts w:cstheme="minorBidi"/>
+                <w:noProof/>
+                <w:sz w:val="22"/>
+              </w:rPr>
+              <w:tab/>
+            </w:r>
+            <w:r>
+              <w:rPr>
+                <w:rStyle w:val="Lienhypertexte"/>
+                <w:noProof/>
+              </w:rPr>
+              <w:t>Diagramme de Classes</w:t>
+            </w:r>
+            <w:r>
+              <w:rPr>
+                <w:noProof/>
+                <w:webHidden/>
+              </w:rPr>
+              <w:tab/>
+            </w:r>
+            <w:r>
+              <w:rPr>
+                <w:noProof/>
+                <w:webHidden/>
+              </w:rPr>
+              <w:fldChar w:fldCharType="begin"/>
+            </w:r>
+            <w:r>
+              <w:rPr>
+                <w:noProof/>
+                <w:webHidden/>
+              </w:rPr>
+              <w:instrText xml:space="preserve"> PAGEREF _Toc516160734 \h </w:instrText>
+            </w:r>
+            <w:r>
+              <w:rPr>
+                <w:noProof/>
+                <w:webHidden/>
+              </w:rPr>
+            </w:r>
+            <w:r>
+              <w:rPr>
+                <w:noProof/>
+                <w:webHidden/>
+              </w:rPr>
+              <w:fldChar w:fldCharType="separate"/>
+            </w:r>
+            <w:r>
+              <w:rPr>
+                <w:noProof/>
+                <w:webHidden/>
+              </w:rPr>
+              <w:t>10</w:t>
+            </w:r>
+            <w:r>
+              <w:rPr>
+                <w:noProof/>
+                <w:webHidden/>
+              </w:rPr>
+              <w:fldChar w:fldCharType="end"/>
+            </w:r>
+          </w:hyperlink>
+        </w:p>
+        <w:p>
+          <w:pPr>
+            <w:pStyle w:val="TM1"/>
+            <w:tabs>
+              <w:tab w:val="right" w:leader="dot" w:pos="9062"/>
+            </w:tabs>
+            <w:rPr>
+              <w:rFonts w:cstheme="minorBidi"/>
+              <w:noProof/>
+              <w:sz w:val="22"/>
+            </w:rPr>
+          </w:pPr>
+          <w:hyperlink w:anchor="_Toc516160735" w:history="1">
+            <w:r>
+              <w:rPr>
+                <w:noProof/>
+                <w:webHidden/>
+              </w:rPr>
+              <w:tab/>
+            </w:r>
+            <w:r>
+              <w:rPr>
+                <w:noProof/>
+                <w:webHidden/>
+              </w:rPr>
+              <w:fldChar w:fldCharType="begin"/>
+            </w:r>
+            <w:r>
+              <w:rPr>
+                <w:noProof/>
+                <w:webHidden/>
+              </w:rPr>
+              <w:instrText xml:space="preserve"> PAGEREF _Toc516160735 \h </w:instrText>
+            </w:r>
+            <w:r>
+              <w:rPr>
+                <w:noProof/>
+                <w:webHidden/>
+              </w:rPr>
+            </w:r>
+            <w:r>
+              <w:rPr>
+                <w:noProof/>
+                <w:webHidden/>
+              </w:rPr>
+              <w:fldChar w:fldCharType="separate"/>
+            </w:r>
+            <w:r>
+              <w:rPr>
+                <w:noProof/>
+                <w:webHidden/>
+              </w:rPr>
+              <w:t>10</w:t>
+            </w:r>
+            <w:r>
+              <w:rPr>
+                <w:noProof/>
+                <w:webHidden/>
+              </w:rPr>
+              <w:fldChar w:fldCharType="end"/>
+            </w:r>
+          </w:hyperlink>
+        </w:p>
+        <w:p>
+          <w:pPr>
+            <w:pStyle w:val="TM1"/>
+            <w:tabs>
+              <w:tab w:val="left" w:pos="440"/>
+              <w:tab w:val="right" w:leader="dot" w:pos="9062"/>
+            </w:tabs>
+            <w:rPr>
+              <w:rFonts w:cstheme="minorBidi"/>
+              <w:noProof/>
+              <w:sz w:val="22"/>
+            </w:rPr>
+          </w:pPr>
+          <w:hyperlink w:anchor="_Toc516160736" w:history="1">
+            <w:r>
+              <w:rPr>
+                <w:rStyle w:val="Lienhypertexte"/>
+                <w:noProof/>
+              </w:rPr>
+              <w:t>2.</w:t>
+            </w:r>
+            <w:r>
+              <w:rPr>
+                <w:rFonts w:cstheme="minorBidi"/>
+                <w:noProof/>
+                <w:sz w:val="22"/>
+              </w:rPr>
+              <w:tab/>
+            </w:r>
+            <w:r>
+              <w:rPr>
+                <w:rStyle w:val="Lienhypertexte"/>
+                <w:noProof/>
+              </w:rPr>
+              <w:t>Diagramme de Cas d’Utilisation</w:t>
+            </w:r>
+            <w:r>
+              <w:rPr>
+                <w:noProof/>
+                <w:webHidden/>
+              </w:rPr>
+              <w:tab/>
+            </w:r>
+            <w:r>
+              <w:rPr>
+                <w:noProof/>
+                <w:webHidden/>
+              </w:rPr>
+              <w:fldChar w:fldCharType="begin"/>
+            </w:r>
+            <w:r>
+              <w:rPr>
+                <w:noProof/>
+                <w:webHidden/>
+              </w:rPr>
+              <w:instrText xml:space="preserve"> PAGEREF _Toc516160736 \h </w:instrText>
+            </w:r>
+            <w:r>
+              <w:rPr>
+                <w:noProof/>
+                <w:webHidden/>
+              </w:rPr>
+            </w:r>
+            <w:r>
+              <w:rPr>
+                <w:noProof/>
+                <w:webHidden/>
+              </w:rPr>
+              <w:fldChar w:fldCharType="separate"/>
+            </w:r>
+            <w:r>
+              <w:rPr>
+                <w:noProof/>
+                <w:webHidden/>
+              </w:rPr>
+              <w:t>11</w:t>
             </w:r>
             <w:r>
               <w:rPr>
@@ -1544,7 +2022,7 @@
         <w:pStyle w:val="PremierTitre"/>
       </w:pPr>
       <w:bookmarkStart w:id="1" w:name="_Toc516158481"/>
-      <w:bookmarkStart w:id="2" w:name="_Toc516158494"/>
+      <w:bookmarkStart w:id="2" w:name="_Toc516160725"/>
       <w:r>
         <w:t>Introduction</w:t>
       </w:r>
@@ -1583,10 +2061,7 @@
         <w:jc w:val="both"/>
       </w:pPr>
       <w:r>
-        <w:t>Tout d’abord</w:t>
-      </w:r>
-      <w:r>
-        <w:t>, une application Java générant un planning viable pour la distribution des films dans chaque salle, tout au long du Festival. Ce planning pourra être généré salle par salle, ou catégorie par catégorie (Long Métrage, Court Métrage, Un Certain Regard et Hors Compétition). Il sera modifiable à tout instant, qu’il s’agisse d’ajouter ou de supprimer un ou plusieurs films, ou plus simplement de modifier les horaires de projection.</w:t>
+        <w:t>Tout d’abord, une application Java générant un planning viable pour la distribution des films dans chaque salle, tout au long du Festival. Ce planning pourra être généré salle par salle, ou catégorie par catégorie (Long Métrage, Court Métrage, Un Certain Regard et Hors Compétition). Il sera modifiable à tout instant, qu’il s’agisse d’ajouter ou de supprimer un ou plusieurs films, ou plus simplement de modifier les horaires de projection.</w:t>
       </w:r>
     </w:p>
     <w:p>
@@ -1731,7 +2206,7 @@
         </w:numPr>
       </w:pPr>
       <w:bookmarkStart w:id="3" w:name="_Toc516158482"/>
-      <w:bookmarkStart w:id="4" w:name="_Toc516158495"/>
+      <w:bookmarkStart w:id="4" w:name="_Toc516160726"/>
       <w:r>
         <w:t xml:space="preserve">Module </w:t>
       </w:r>
@@ -1753,7 +2228,7 @@
         </w:rPr>
       </w:pPr>
       <w:bookmarkStart w:id="5" w:name="_Toc516158483"/>
-      <w:bookmarkStart w:id="6" w:name="_Toc516158496"/>
+      <w:bookmarkStart w:id="6" w:name="_Toc516160727"/>
       <w:r>
         <w:rPr>
           <w:sz w:val="36"/>
@@ -1770,6 +2245,7 @@
       <w:bookmarkStart w:id="7" w:name="_Toc516158421"/>
       <w:bookmarkStart w:id="8" w:name="_Toc516158484"/>
       <w:bookmarkStart w:id="9" w:name="_Toc516158497"/>
+      <w:bookmarkStart w:id="10" w:name="_Toc516160728"/>
       <w:r>
         <w:rPr>
           <w:noProof/>
@@ -1841,6 +2317,7 @@
       <w:bookmarkEnd w:id="7"/>
       <w:bookmarkEnd w:id="8"/>
       <w:bookmarkEnd w:id="9"/>
+      <w:bookmarkEnd w:id="10"/>
     </w:p>
     <w:p/>
     <w:p/>
@@ -1918,23 +2395,17 @@
           <w:sz w:val="36"/>
         </w:rPr>
       </w:pPr>
-      <w:bookmarkStart w:id="10" w:name="_Toc516158485"/>
-      <w:bookmarkStart w:id="11" w:name="_Toc516158498"/>
+      <w:bookmarkStart w:id="11" w:name="_Toc516158485"/>
+      <w:bookmarkStart w:id="12" w:name="_Toc516160729"/>
       <w:r>
         <w:rPr>
           <w:sz w:val="36"/>
         </w:rPr>
         <w:lastRenderedPageBreak/>
-        <w:t xml:space="preserve">Diagramme de </w:t>
-      </w:r>
-      <w:r>
-        <w:rPr>
-          <w:sz w:val="36"/>
-        </w:rPr>
-        <w:t>Cas D’Utilisation</w:t>
-      </w:r>
-      <w:bookmarkEnd w:id="10"/>
+        <w:t>Diagramme de Cas D’Utilisation</w:t>
+      </w:r>
       <w:bookmarkEnd w:id="11"/>
+      <w:bookmarkEnd w:id="12"/>
     </w:p>
     <w:p>
       <w:pPr>
@@ -2057,35 +2528,17 @@
           <w:sz w:val="36"/>
         </w:rPr>
       </w:pPr>
-      <w:bookmarkStart w:id="12" w:name="_Toc516158486"/>
-      <w:bookmarkStart w:id="13" w:name="_Toc516158499"/>
+      <w:bookmarkStart w:id="13" w:name="_Toc516158486"/>
+      <w:bookmarkStart w:id="14" w:name="_Toc516160730"/>
       <w:r>
         <w:rPr>
           <w:sz w:val="36"/>
         </w:rPr>
         <w:lastRenderedPageBreak/>
-        <w:t>Diagramme</w:t>
-      </w:r>
-      <w:r>
-        <w:rPr>
-          <w:sz w:val="36"/>
-        </w:rPr>
-        <w:t>s</w:t>
-      </w:r>
-      <w:r>
-        <w:rPr>
-          <w:sz w:val="36"/>
-        </w:rPr>
-        <w:t xml:space="preserve"> de </w:t>
-      </w:r>
-      <w:r>
-        <w:rPr>
-          <w:sz w:val="36"/>
-        </w:rPr>
-        <w:t>Séquences</w:t>
-      </w:r>
-      <w:bookmarkEnd w:id="12"/>
+        <w:t>Diagrammes de Séquences</w:t>
+      </w:r>
       <w:bookmarkEnd w:id="13"/>
+      <w:bookmarkEnd w:id="14"/>
     </w:p>
     <w:p/>
     <w:p>
@@ -2355,31 +2808,7 @@
         <w:jc w:val="both"/>
       </w:pPr>
       <w:r>
-        <w:t>Il en va de même pour ce diagramme, où l</w:t>
-      </w:r>
-      <w:r>
-        <w:t>’application demande à l’utilis</w:t>
-      </w:r>
-      <w:r>
-        <w:t>ateur de choisir la salle</w:t>
-      </w:r>
-      <w:r>
-        <w:t>, et l’utilisateur fait son choix. Ensuite, le systè</w:t>
-      </w:r>
-      <w:r>
-        <w:t xml:space="preserve">me demande à la base de données </w:t>
-      </w:r>
-      <w:r>
-        <w:t xml:space="preserve">les créneaux disponibles pour </w:t>
-      </w:r>
-      <w:r>
-        <w:t>cette</w:t>
-      </w:r>
-      <w:r>
-        <w:t xml:space="preserve"> salle, </w:t>
-      </w:r>
-      <w:r>
-        <w:t xml:space="preserve">et la liste </w:t>
+        <w:t xml:space="preserve">Il en va de même pour ce diagramme, où l’application demande à l’utilisateur de choisir la salle, et l’utilisateur fait son choix. Ensuite, le système demande à la base de données les créneaux disponibles pour cette salle, et la liste </w:t>
       </w:r>
       <w:proofErr w:type="gramStart"/>
       <w:r>
@@ -2387,10 +2816,7 @@
       </w:r>
       <w:proofErr w:type="gramEnd"/>
       <w:r>
-        <w:t xml:space="preserve"> qu’elle peut diffuser, en fonction du type de film</w:t>
-      </w:r>
-      <w:r>
-        <w:t>. La base de données renvoie chacune de ces données. Le système attribue ensuite un créneau à chacun des films, puis envoyer ces liens à la base de données. Celle-ci va renvoyer au système le planning complet, qui va lui-même l’afficher à l’utilisateur.</w:t>
+        <w:t xml:space="preserve"> qu’elle peut diffuser, en fonction du type de film. La base de données renvoie chacune de ces données. Le système attribue ensuite un créneau à chacun des films, puis envoyer ces liens à la base de données. Celle-ci va renvoyer au système le planning complet, qui va lui-même l’afficher à l’utilisateur.</w:t>
       </w:r>
     </w:p>
     <w:p>
@@ -2414,23 +2840,17 @@
           <w:sz w:val="36"/>
         </w:rPr>
       </w:pPr>
-      <w:bookmarkStart w:id="14" w:name="_Toc516158487"/>
-      <w:bookmarkStart w:id="15" w:name="_Toc516158500"/>
+      <w:bookmarkStart w:id="15" w:name="_Toc516158487"/>
+      <w:bookmarkStart w:id="16" w:name="_Toc516160731"/>
       <w:r>
         <w:rPr>
           <w:sz w:val="36"/>
         </w:rPr>
         <w:lastRenderedPageBreak/>
-        <w:t>Diagramme</w:t>
-      </w:r>
-      <w:r>
-        <w:rPr>
-          <w:sz w:val="36"/>
-        </w:rPr>
-        <w:t>s d’Activité</w:t>
-      </w:r>
-      <w:bookmarkEnd w:id="14"/>
+        <w:t>Diagrammes d’Activité</w:t>
+      </w:r>
       <w:bookmarkEnd w:id="15"/>
+      <w:bookmarkEnd w:id="16"/>
     </w:p>
     <w:p>
       <w:pPr>
@@ -2725,6 +3145,7 @@
           <w:sz w:val="36"/>
         </w:rPr>
       </w:pPr>
+      <w:bookmarkStart w:id="17" w:name="_Toc516160732"/>
       <w:r>
         <w:rPr>
           <w:sz w:val="36"/>
@@ -2732,6 +3153,7 @@
         <w:lastRenderedPageBreak/>
         <w:t>Visuels et liens entre ces derniers</w:t>
       </w:r>
+      <w:bookmarkEnd w:id="17"/>
     </w:p>
     <w:p>
       <w:pPr>
@@ -2740,120 +3162,31 @@
           <w:sz w:val="36"/>
         </w:rPr>
       </w:pPr>
-    </w:p>
-    <w:p>
-      <w:pPr>
-        <w:pStyle w:val="PremierTitre"/>
-        <w:rPr>
-          <w:sz w:val="36"/>
-        </w:rPr>
-      </w:pPr>
-    </w:p>
-    <w:p>
-      <w:pPr>
-        <w:rPr>
-          <w:rFonts w:asciiTheme="majorHAnsi" w:eastAsiaTheme="majorEastAsia" w:hAnsiTheme="majorHAnsi" w:cstheme="majorBidi"/>
-          <w:spacing w:val="-10"/>
-          <w:kern w:val="28"/>
-          <w:sz w:val="36"/>
-          <w:szCs w:val="48"/>
-        </w:rPr>
-      </w:pPr>
-      <w:r>
-        <w:rPr>
-          <w:sz w:val="36"/>
-        </w:rPr>
-        <w:br w:type="page"/>
-      </w:r>
-    </w:p>
-    <w:p>
-      <w:pPr>
-        <w:pStyle w:val="PremierTitre"/>
-        <w:rPr>
-          <w:sz w:val="36"/>
-        </w:rPr>
-      </w:pPr>
-    </w:p>
-    <w:p>
-      <w:pPr>
-        <w:pStyle w:val="PremierTitre"/>
-        <w:numPr>
-          <w:ilvl w:val="0"/>
-          <w:numId w:val="1"/>
-        </w:numPr>
-      </w:pPr>
-      <w:r>
-        <w:t xml:space="preserve">Module </w:t>
-      </w:r>
-      <w:proofErr w:type="spellStart"/>
-      <w:r>
-        <w:t>Hébèrgement</w:t>
-      </w:r>
-      <w:proofErr w:type="spellEnd"/>
-    </w:p>
-    <w:p>
-      <w:pPr>
-        <w:pStyle w:val="PremierTitre"/>
-      </w:pPr>
-    </w:p>
-    <w:p>
-      <w:pPr>
-        <w:pStyle w:val="PremierTitre"/>
-        <w:numPr>
-          <w:ilvl w:val="0"/>
-          <w:numId w:val="17"/>
-        </w:numPr>
-        <w:rPr>
-          <w:sz w:val="36"/>
-        </w:rPr>
-      </w:pPr>
-      <w:r>
-        <w:rPr>
-          <w:sz w:val="36"/>
-        </w:rPr>
-        <w:t>Diagramme de Classes</w:t>
-      </w:r>
-    </w:p>
-    <w:p>
-      <w:pPr>
-        <w:pStyle w:val="PremierTitre"/>
-        <w:rPr>
-          <w:sz w:val="24"/>
-        </w:rPr>
-      </w:pPr>
-    </w:p>
-    <w:p>
-      <w:pPr>
-        <w:pStyle w:val="PremierTitre"/>
-        <w:rPr>
-          <w:sz w:val="24"/>
-        </w:rPr>
-      </w:pPr>
       <w:r>
         <w:rPr>
           <w:noProof/>
         </w:rPr>
         <w:drawing>
-          <wp:anchor distT="0" distB="0" distL="114300" distR="114300" simplePos="0" relativeHeight="251672576" behindDoc="1" locked="0" layoutInCell="1" allowOverlap="1">
+          <wp:anchor distT="0" distB="0" distL="114300" distR="114300" simplePos="0" relativeHeight="251675648" behindDoc="1" locked="0" layoutInCell="1" allowOverlap="1" wp14:anchorId="3002C838">
             <wp:simplePos x="0" y="0"/>
-            <wp:positionH relativeFrom="page">
-              <wp:align>right</wp:align>
+            <wp:positionH relativeFrom="column">
+              <wp:posOffset>-782955</wp:posOffset>
             </wp:positionH>
             <wp:positionV relativeFrom="paragraph">
-              <wp:posOffset>154940</wp:posOffset>
+              <wp:posOffset>150953</wp:posOffset>
             </wp:positionV>
-            <wp:extent cx="5074920" cy="5721985"/>
+            <wp:extent cx="5105400" cy="3638550"/>
             <wp:effectExtent l="0" t="0" r="0" b="0"/>
             <wp:wrapTight wrapText="bothSides">
               <wp:wrapPolygon edited="0">
                 <wp:start x="0" y="0"/>
-                <wp:lineTo x="0" y="21502"/>
-                <wp:lineTo x="21486" y="21502"/>
-                <wp:lineTo x="21486" y="0"/>
+                <wp:lineTo x="0" y="21487"/>
+                <wp:lineTo x="21519" y="21487"/>
+                <wp:lineTo x="21519" y="0"/>
                 <wp:lineTo x="0" y="0"/>
               </wp:wrapPolygon>
             </wp:wrapTight>
-            <wp:docPr id="12" name="Image 12" descr="C:\Users\Tristan\AppData\Local\Microsoft\Windows\INetCache\Content.Word\fig135554.png"/>
+            <wp:docPr id="2" name="Image 2"/>
             <wp:cNvGraphicFramePr>
               <a:graphicFrameLocks xmlns:a="http://schemas.openxmlformats.org/drawingml/2006/main" noChangeAspect="1"/>
             </wp:cNvGraphicFramePr>
@@ -2861,12 +3194,10 @@
               <a:graphicData uri="http://schemas.openxmlformats.org/drawingml/2006/picture">
                 <pic:pic xmlns:pic="http://schemas.openxmlformats.org/drawingml/2006/picture">
                   <pic:nvPicPr>
-                    <pic:cNvPr id="0" name="Picture 12" descr="C:\Users\Tristan\AppData\Local\Microsoft\Windows\INetCache\Content.Word\fig135554.png"/>
-                    <pic:cNvPicPr>
-                      <a:picLocks noChangeAspect="1" noChangeArrowheads="1"/>
-                    </pic:cNvPicPr>
+                    <pic:cNvPr id="1" name=""/>
+                    <pic:cNvPicPr/>
                   </pic:nvPicPr>
-                  <pic:blipFill rotWithShape="1">
+                  <pic:blipFill>
                     <a:blip r:embed="rId13">
                       <a:extLst>
                         <a:ext uri="{28A0092B-C50C-407E-A947-70E740481C1C}">
@@ -2874,26 +3205,18 @@
                         </a:ext>
                       </a:extLst>
                     </a:blip>
-                    <a:srcRect l="3643" t="11451"/>
-                    <a:stretch/>
+                    <a:stretch>
+                      <a:fillRect/>
+                    </a:stretch>
                   </pic:blipFill>
-                  <pic:spPr bwMode="auto">
+                  <pic:spPr>
                     <a:xfrm>
                       <a:off x="0" y="0"/>
-                      <a:ext cx="5074920" cy="5721985"/>
+                      <a:ext cx="5105400" cy="3638550"/>
                     </a:xfrm>
                     <a:prstGeom prst="rect">
                       <a:avLst/>
                     </a:prstGeom>
-                    <a:noFill/>
-                    <a:ln>
-                      <a:noFill/>
-                    </a:ln>
-                    <a:extLst>
-                      <a:ext uri="{53640926-AAD7-44D8-BBD7-CCE9431645EC}">
-                        <a14:shadowObscured xmlns:a14="http://schemas.microsoft.com/office/drawing/2010/main"/>
-                      </a:ext>
-                    </a:extLst>
                   </pic:spPr>
                 </pic:pic>
               </a:graphicData>
@@ -2912,93 +3235,311 @@
       <w:pPr>
         <w:pStyle w:val="PremierTitre"/>
         <w:rPr>
-          <w:sz w:val="24"/>
-        </w:rPr>
-      </w:pPr>
+          <w:sz w:val="36"/>
+        </w:rPr>
+      </w:pPr>
+    </w:p>
+    <w:p>
+      <w:pPr>
+        <w:rPr>
+          <w:rFonts w:asciiTheme="majorHAnsi" w:eastAsiaTheme="majorEastAsia" w:hAnsiTheme="majorHAnsi" w:cstheme="majorBidi"/>
+          <w:spacing w:val="-10"/>
+          <w:kern w:val="28"/>
+          <w:sz w:val="36"/>
+          <w:szCs w:val="48"/>
+        </w:rPr>
+      </w:pPr>
+      <w:r>
+        <w:rPr>
+          <w:noProof/>
+        </w:rPr>
+        <w:drawing>
+          <wp:anchor distT="0" distB="0" distL="114300" distR="114300" simplePos="0" relativeHeight="251676672" behindDoc="1" locked="0" layoutInCell="1" allowOverlap="1" wp14:anchorId="4E432F8B">
+            <wp:simplePos x="0" y="0"/>
+            <wp:positionH relativeFrom="column">
+              <wp:posOffset>-857368</wp:posOffset>
+            </wp:positionH>
+            <wp:positionV relativeFrom="paragraph">
+              <wp:posOffset>3069383</wp:posOffset>
+            </wp:positionV>
+            <wp:extent cx="5276850" cy="4057650"/>
+            <wp:effectExtent l="0" t="0" r="0" b="0"/>
+            <wp:wrapTight wrapText="bothSides">
+              <wp:wrapPolygon edited="0">
+                <wp:start x="0" y="0"/>
+                <wp:lineTo x="0" y="21499"/>
+                <wp:lineTo x="21522" y="21499"/>
+                <wp:lineTo x="21522" y="0"/>
+                <wp:lineTo x="0" y="0"/>
+              </wp:wrapPolygon>
+            </wp:wrapTight>
+            <wp:docPr id="9" name="Image 9"/>
+            <wp:cNvGraphicFramePr>
+              <a:graphicFrameLocks xmlns:a="http://schemas.openxmlformats.org/drawingml/2006/main" noChangeAspect="1"/>
+            </wp:cNvGraphicFramePr>
+            <a:graphic xmlns:a="http://schemas.openxmlformats.org/drawingml/2006/main">
+              <a:graphicData uri="http://schemas.openxmlformats.org/drawingml/2006/picture">
+                <pic:pic xmlns:pic="http://schemas.openxmlformats.org/drawingml/2006/picture">
+                  <pic:nvPicPr>
+                    <pic:cNvPr id="1" name=""/>
+                    <pic:cNvPicPr/>
+                  </pic:nvPicPr>
+                  <pic:blipFill>
+                    <a:blip r:embed="rId14">
+                      <a:extLst>
+                        <a:ext uri="{28A0092B-C50C-407E-A947-70E740481C1C}">
+                          <a14:useLocalDpi xmlns:a14="http://schemas.microsoft.com/office/drawing/2010/main" val="0"/>
+                        </a:ext>
+                      </a:extLst>
+                    </a:blip>
+                    <a:stretch>
+                      <a:fillRect/>
+                    </a:stretch>
+                  </pic:blipFill>
+                  <pic:spPr>
+                    <a:xfrm>
+                      <a:off x="0" y="0"/>
+                      <a:ext cx="5276850" cy="4057650"/>
+                    </a:xfrm>
+                    <a:prstGeom prst="rect">
+                      <a:avLst/>
+                    </a:prstGeom>
+                  </pic:spPr>
+                </pic:pic>
+              </a:graphicData>
+            </a:graphic>
+            <wp14:sizeRelH relativeFrom="page">
+              <wp14:pctWidth>0</wp14:pctWidth>
+            </wp14:sizeRelH>
+            <wp14:sizeRelV relativeFrom="page">
+              <wp14:pctHeight>0</wp14:pctHeight>
+            </wp14:sizeRelV>
+          </wp:anchor>
+        </w:drawing>
+      </w:r>
+      <w:r>
+        <w:rPr>
+          <w:sz w:val="36"/>
+        </w:rPr>
+        <w:br w:type="page"/>
+      </w:r>
+    </w:p>
+    <w:p>
+      <w:pPr>
+        <w:rPr>
+          <w:rFonts w:asciiTheme="majorHAnsi" w:eastAsiaTheme="majorEastAsia" w:hAnsiTheme="majorHAnsi" w:cstheme="majorBidi"/>
+          <w:spacing w:val="-10"/>
+          <w:kern w:val="28"/>
+          <w:sz w:val="36"/>
+          <w:szCs w:val="48"/>
+        </w:rPr>
+      </w:pPr>
+      <w:r>
+        <w:rPr>
+          <w:noProof/>
+        </w:rPr>
+        <w:lastRenderedPageBreak/>
+        <w:drawing>
+          <wp:anchor distT="0" distB="0" distL="114300" distR="114300" simplePos="0" relativeHeight="251678720" behindDoc="1" locked="0" layoutInCell="1" allowOverlap="1" wp14:anchorId="432D9983">
+            <wp:simplePos x="0" y="0"/>
+            <wp:positionH relativeFrom="page">
+              <wp:align>left</wp:align>
+            </wp:positionH>
+            <wp:positionV relativeFrom="paragraph">
+              <wp:posOffset>4464006</wp:posOffset>
+            </wp:positionV>
+            <wp:extent cx="5353050" cy="4286250"/>
+            <wp:effectExtent l="0" t="0" r="0" b="0"/>
+            <wp:wrapTight wrapText="bothSides">
+              <wp:wrapPolygon edited="0">
+                <wp:start x="0" y="0"/>
+                <wp:lineTo x="0" y="21504"/>
+                <wp:lineTo x="21523" y="21504"/>
+                <wp:lineTo x="21523" y="0"/>
+                <wp:lineTo x="0" y="0"/>
+              </wp:wrapPolygon>
+            </wp:wrapTight>
+            <wp:docPr id="16" name="Image 16"/>
+            <wp:cNvGraphicFramePr>
+              <a:graphicFrameLocks xmlns:a="http://schemas.openxmlformats.org/drawingml/2006/main" noChangeAspect="1"/>
+            </wp:cNvGraphicFramePr>
+            <a:graphic xmlns:a="http://schemas.openxmlformats.org/drawingml/2006/main">
+              <a:graphicData uri="http://schemas.openxmlformats.org/drawingml/2006/picture">
+                <pic:pic xmlns:pic="http://schemas.openxmlformats.org/drawingml/2006/picture">
+                  <pic:nvPicPr>
+                    <pic:cNvPr id="1" name=""/>
+                    <pic:cNvPicPr/>
+                  </pic:nvPicPr>
+                  <pic:blipFill>
+                    <a:blip r:embed="rId15">
+                      <a:extLst>
+                        <a:ext uri="{28A0092B-C50C-407E-A947-70E740481C1C}">
+                          <a14:useLocalDpi xmlns:a14="http://schemas.microsoft.com/office/drawing/2010/main" val="0"/>
+                        </a:ext>
+                      </a:extLst>
+                    </a:blip>
+                    <a:stretch>
+                      <a:fillRect/>
+                    </a:stretch>
+                  </pic:blipFill>
+                  <pic:spPr>
+                    <a:xfrm>
+                      <a:off x="0" y="0"/>
+                      <a:ext cx="5353050" cy="4286250"/>
+                    </a:xfrm>
+                    <a:prstGeom prst="rect">
+                      <a:avLst/>
+                    </a:prstGeom>
+                  </pic:spPr>
+                </pic:pic>
+              </a:graphicData>
+            </a:graphic>
+          </wp:anchor>
+        </w:drawing>
+      </w:r>
+      <w:r>
+        <w:rPr>
+          <w:noProof/>
+        </w:rPr>
+        <w:drawing>
+          <wp:anchor distT="0" distB="0" distL="114300" distR="114300" simplePos="0" relativeHeight="251677696" behindDoc="1" locked="0" layoutInCell="1" allowOverlap="1" wp14:anchorId="7C8E32CA">
+            <wp:simplePos x="0" y="0"/>
+            <wp:positionH relativeFrom="page">
+              <wp:posOffset>-576</wp:posOffset>
+            </wp:positionH>
+            <wp:positionV relativeFrom="paragraph">
+              <wp:posOffset>18533</wp:posOffset>
+            </wp:positionV>
+            <wp:extent cx="5305425" cy="3990975"/>
+            <wp:effectExtent l="0" t="0" r="9525" b="9525"/>
+            <wp:wrapTight wrapText="bothSides">
+              <wp:wrapPolygon edited="0">
+                <wp:start x="0" y="0"/>
+                <wp:lineTo x="0" y="21548"/>
+                <wp:lineTo x="21561" y="21548"/>
+                <wp:lineTo x="21561" y="0"/>
+                <wp:lineTo x="0" y="0"/>
+              </wp:wrapPolygon>
+            </wp:wrapTight>
+            <wp:docPr id="15" name="Image 15"/>
+            <wp:cNvGraphicFramePr>
+              <a:graphicFrameLocks xmlns:a="http://schemas.openxmlformats.org/drawingml/2006/main" noChangeAspect="1"/>
+            </wp:cNvGraphicFramePr>
+            <a:graphic xmlns:a="http://schemas.openxmlformats.org/drawingml/2006/main">
+              <a:graphicData uri="http://schemas.openxmlformats.org/drawingml/2006/picture">
+                <pic:pic xmlns:pic="http://schemas.openxmlformats.org/drawingml/2006/picture">
+                  <pic:nvPicPr>
+                    <pic:cNvPr id="1" name=""/>
+                    <pic:cNvPicPr/>
+                  </pic:nvPicPr>
+                  <pic:blipFill>
+                    <a:blip r:embed="rId16">
+                      <a:extLst>
+                        <a:ext uri="{28A0092B-C50C-407E-A947-70E740481C1C}">
+                          <a14:useLocalDpi xmlns:a14="http://schemas.microsoft.com/office/drawing/2010/main" val="0"/>
+                        </a:ext>
+                      </a:extLst>
+                    </a:blip>
+                    <a:stretch>
+                      <a:fillRect/>
+                    </a:stretch>
+                  </pic:blipFill>
+                  <pic:spPr>
+                    <a:xfrm>
+                      <a:off x="0" y="0"/>
+                      <a:ext cx="5305425" cy="3990975"/>
+                    </a:xfrm>
+                    <a:prstGeom prst="rect">
+                      <a:avLst/>
+                    </a:prstGeom>
+                  </pic:spPr>
+                </pic:pic>
+              </a:graphicData>
+            </a:graphic>
+          </wp:anchor>
+        </w:drawing>
+      </w:r>
+      <w:r>
+        <w:rPr>
+          <w:sz w:val="36"/>
+        </w:rPr>
+        <w:br w:type="page"/>
+      </w:r>
     </w:p>
     <w:p>
       <w:pPr>
         <w:pStyle w:val="PremierTitre"/>
         <w:rPr>
-          <w:sz w:val="24"/>
-        </w:rPr>
-      </w:pPr>
-    </w:p>
-    <w:p>
-      <w:pPr>
-        <w:jc w:val="both"/>
-      </w:pPr>
-      <w:r>
-        <w:t>De même que pour le module Planning, on trouve ici des agrégations entre diverses classes, comme l’</w:t>
-      </w:r>
-      <w:proofErr w:type="spellStart"/>
-      <w:r>
-        <w:t>Hebergement</w:t>
-      </w:r>
-      <w:proofErr w:type="spellEnd"/>
-      <w:r>
-        <w:t xml:space="preserve"> qui dispose d’une liste de réservations liées.</w:t>
-      </w:r>
-    </w:p>
-    <w:p>
-      <w:pPr>
-        <w:jc w:val="both"/>
-      </w:pPr>
-    </w:p>
-    <w:p>
-      <w:pPr>
-        <w:jc w:val="both"/>
-      </w:pPr>
-      <w:r>
-        <w:t xml:space="preserve">On peut également remarquer la classe abstraite VIP, qui va servir de base aux classes Jures, Invites et </w:t>
-      </w:r>
-      <w:proofErr w:type="spellStart"/>
-      <w:r>
-        <w:t>staff_film</w:t>
-      </w:r>
-      <w:proofErr w:type="spellEnd"/>
-      <w:r>
-        <w:t xml:space="preserve">. Cela permet de rassembler tous les types de VIP afin de n’avoir qu’une liste de personnalités dans la classe </w:t>
-      </w:r>
-      <w:proofErr w:type="spellStart"/>
-      <w:r>
-        <w:t>Reservations</w:t>
-      </w:r>
-      <w:proofErr w:type="spellEnd"/>
-      <w:r>
-        <w:t>.</w:t>
-      </w:r>
-    </w:p>
-    <w:p>
-      <w:pPr>
-        <w:jc w:val="both"/>
-      </w:pPr>
-    </w:p>
-    <w:p>
-      <w:pPr>
-        <w:jc w:val="both"/>
-      </w:pPr>
-      <w:r>
-        <w:t xml:space="preserve">Les classes Jures et </w:t>
-      </w:r>
-      <w:proofErr w:type="spellStart"/>
-      <w:r>
-        <w:t>staff_film</w:t>
-      </w:r>
-      <w:proofErr w:type="spellEnd"/>
-      <w:r>
-        <w:t xml:space="preserve"> sont partagées entre ce module et le module Planning.</w:t>
-      </w:r>
-    </w:p>
-    <w:p>
-      <w:r>
-        <w:br w:type="page"/>
+          <w:sz w:val="36"/>
+        </w:rPr>
+      </w:pPr>
+      <w:r>
+        <w:rPr>
+          <w:noProof/>
+        </w:rPr>
+        <w:lastRenderedPageBreak/>
+        <w:drawing>
+          <wp:anchor distT="0" distB="0" distL="114300" distR="114300" simplePos="0" relativeHeight="251679744" behindDoc="1" locked="0" layoutInCell="1" allowOverlap="1" wp14:anchorId="2571419E">
+            <wp:simplePos x="0" y="0"/>
+            <wp:positionH relativeFrom="page">
+              <wp:posOffset>157790</wp:posOffset>
+            </wp:positionH>
+            <wp:positionV relativeFrom="paragraph">
+              <wp:posOffset>310</wp:posOffset>
+            </wp:positionV>
+            <wp:extent cx="5010150" cy="3981450"/>
+            <wp:effectExtent l="0" t="0" r="0" b="0"/>
+            <wp:wrapTight wrapText="bothSides">
+              <wp:wrapPolygon edited="0">
+                <wp:start x="0" y="0"/>
+                <wp:lineTo x="0" y="21497"/>
+                <wp:lineTo x="21518" y="21497"/>
+                <wp:lineTo x="21518" y="0"/>
+                <wp:lineTo x="0" y="0"/>
+              </wp:wrapPolygon>
+            </wp:wrapTight>
+            <wp:docPr id="17" name="Image 17"/>
+            <wp:cNvGraphicFramePr>
+              <a:graphicFrameLocks xmlns:a="http://schemas.openxmlformats.org/drawingml/2006/main" noChangeAspect="1"/>
+            </wp:cNvGraphicFramePr>
+            <a:graphic xmlns:a="http://schemas.openxmlformats.org/drawingml/2006/main">
+              <a:graphicData uri="http://schemas.openxmlformats.org/drawingml/2006/picture">
+                <pic:pic xmlns:pic="http://schemas.openxmlformats.org/drawingml/2006/picture">
+                  <pic:nvPicPr>
+                    <pic:cNvPr id="1" name=""/>
+                    <pic:cNvPicPr/>
+                  </pic:nvPicPr>
+                  <pic:blipFill>
+                    <a:blip r:embed="rId17">
+                      <a:extLst>
+                        <a:ext uri="{28A0092B-C50C-407E-A947-70E740481C1C}">
+                          <a14:useLocalDpi xmlns:a14="http://schemas.microsoft.com/office/drawing/2010/main" val="0"/>
+                        </a:ext>
+                      </a:extLst>
+                    </a:blip>
+                    <a:stretch>
+                      <a:fillRect/>
+                    </a:stretch>
+                  </pic:blipFill>
+                  <pic:spPr>
+                    <a:xfrm>
+                      <a:off x="0" y="0"/>
+                      <a:ext cx="5010150" cy="3981450"/>
+                    </a:xfrm>
+                    <a:prstGeom prst="rect">
+                      <a:avLst/>
+                    </a:prstGeom>
+                  </pic:spPr>
+                </pic:pic>
+              </a:graphicData>
+            </a:graphic>
+          </wp:anchor>
+        </w:drawing>
       </w:r>
     </w:p>
     <w:p>
       <w:pPr>
         <w:pStyle w:val="PremierTitre"/>
-        <w:ind w:left="1428"/>
         <w:rPr>
           <w:sz w:val="36"/>
         </w:rPr>
@@ -3007,7 +3548,6 @@
     <w:p>
       <w:pPr>
         <w:pStyle w:val="PremierTitre"/>
-        <w:ind w:left="1428"/>
         <w:rPr>
           <w:sz w:val="36"/>
         </w:rPr>
@@ -3016,13 +3556,537 @@
     <w:p>
       <w:pPr>
         <w:pStyle w:val="PremierTitre"/>
-        <w:ind w:left="1428"/>
         <w:rPr>
           <w:sz w:val="36"/>
         </w:rPr>
       </w:pPr>
-      <w:bookmarkStart w:id="16" w:name="_GoBack"/>
-      <w:bookmarkEnd w:id="16"/>
+    </w:p>
+    <w:p>
+      <w:pPr>
+        <w:pStyle w:val="PremierTitre"/>
+        <w:rPr>
+          <w:sz w:val="36"/>
+        </w:rPr>
+      </w:pPr>
+    </w:p>
+    <w:p>
+      <w:pPr>
+        <w:pStyle w:val="PremierTitre"/>
+        <w:rPr>
+          <w:sz w:val="36"/>
+        </w:rPr>
+      </w:pPr>
+    </w:p>
+    <w:p>
+      <w:pPr>
+        <w:pStyle w:val="PremierTitre"/>
+        <w:rPr>
+          <w:sz w:val="36"/>
+        </w:rPr>
+      </w:pPr>
+    </w:p>
+    <w:p>
+      <w:pPr>
+        <w:pStyle w:val="PremierTitre"/>
+        <w:rPr>
+          <w:sz w:val="36"/>
+        </w:rPr>
+      </w:pPr>
+    </w:p>
+    <w:p>
+      <w:pPr>
+        <w:pStyle w:val="PremierTitre"/>
+        <w:rPr>
+          <w:sz w:val="36"/>
+        </w:rPr>
+      </w:pPr>
+    </w:p>
+    <w:p>
+      <w:pPr>
+        <w:pStyle w:val="PremierTitre"/>
+        <w:rPr>
+          <w:sz w:val="36"/>
+        </w:rPr>
+      </w:pPr>
+    </w:p>
+    <w:p>
+      <w:pPr>
+        <w:pStyle w:val="PremierTitre"/>
+        <w:rPr>
+          <w:sz w:val="36"/>
+        </w:rPr>
+      </w:pPr>
+    </w:p>
+    <w:p>
+      <w:pPr>
+        <w:pStyle w:val="PremierTitre"/>
+        <w:rPr>
+          <w:sz w:val="36"/>
+        </w:rPr>
+      </w:pPr>
+    </w:p>
+    <w:p>
+      <w:pPr>
+        <w:pStyle w:val="PremierTitre"/>
+        <w:rPr>
+          <w:sz w:val="36"/>
+        </w:rPr>
+      </w:pPr>
+    </w:p>
+    <w:p>
+      <w:pPr>
+        <w:pStyle w:val="PremierTitre"/>
+        <w:rPr>
+          <w:sz w:val="36"/>
+        </w:rPr>
+      </w:pPr>
+    </w:p>
+    <w:p>
+      <w:pPr>
+        <w:pStyle w:val="PremierTitre"/>
+        <w:rPr>
+          <w:sz w:val="36"/>
+        </w:rPr>
+      </w:pPr>
+    </w:p>
+    <w:p>
+      <w:pPr>
+        <w:pStyle w:val="PremierTitre"/>
+        <w:rPr>
+          <w:sz w:val="36"/>
+        </w:rPr>
+      </w:pPr>
+    </w:p>
+    <w:p>
+      <w:pPr>
+        <w:pStyle w:val="PremierTitre"/>
+        <w:rPr>
+          <w:sz w:val="36"/>
+        </w:rPr>
+      </w:pPr>
+    </w:p>
+    <w:p>
+      <w:pPr>
+        <w:pStyle w:val="PremierTitre"/>
+        <w:rPr>
+          <w:sz w:val="36"/>
+        </w:rPr>
+      </w:pPr>
+    </w:p>
+    <w:p>
+      <w:pPr>
+        <w:pStyle w:val="PremierTitre"/>
+        <w:rPr>
+          <w:sz w:val="36"/>
+        </w:rPr>
+      </w:pPr>
+    </w:p>
+    <w:p>
+      <w:pPr>
+        <w:pStyle w:val="PremierTitre"/>
+        <w:rPr>
+          <w:sz w:val="36"/>
+        </w:rPr>
+      </w:pPr>
+    </w:p>
+    <w:p>
+      <w:pPr>
+        <w:pStyle w:val="PremierTitre"/>
+        <w:rPr>
+          <w:sz w:val="36"/>
+        </w:rPr>
+      </w:pPr>
+    </w:p>
+    <w:p>
+      <w:pPr>
+        <w:pStyle w:val="PremierTitre"/>
+        <w:rPr>
+          <w:sz w:val="36"/>
+        </w:rPr>
+      </w:pPr>
+    </w:p>
+    <w:p>
+      <w:pPr>
+        <w:pStyle w:val="PremierTitre"/>
+        <w:rPr>
+          <w:sz w:val="36"/>
+        </w:rPr>
+      </w:pPr>
+    </w:p>
+    <w:p>
+      <w:pPr>
+        <w:pStyle w:val="PremierTitre"/>
+        <w:rPr>
+          <w:sz w:val="36"/>
+        </w:rPr>
+      </w:pPr>
+    </w:p>
+    <w:p>
+      <w:pPr>
+        <w:pStyle w:val="PremierTitre"/>
+        <w:rPr>
+          <w:sz w:val="36"/>
+        </w:rPr>
+      </w:pPr>
+    </w:p>
+    <w:p>
+      <w:pPr>
+        <w:pStyle w:val="PremierTitre"/>
+        <w:rPr>
+          <w:sz w:val="36"/>
+        </w:rPr>
+      </w:pPr>
+    </w:p>
+    <w:p>
+      <w:pPr>
+        <w:pStyle w:val="PremierTitre"/>
+        <w:rPr>
+          <w:sz w:val="36"/>
+        </w:rPr>
+      </w:pPr>
+    </w:p>
+    <w:p>
+      <w:pPr>
+        <w:pStyle w:val="PremierTitre"/>
+        <w:rPr>
+          <w:sz w:val="36"/>
+        </w:rPr>
+      </w:pPr>
+    </w:p>
+    <w:p>
+      <w:pPr>
+        <w:pStyle w:val="PremierTitre"/>
+        <w:rPr>
+          <w:sz w:val="36"/>
+        </w:rPr>
+      </w:pPr>
+    </w:p>
+    <w:p>
+      <w:pPr>
+        <w:pStyle w:val="PremierTitre"/>
+        <w:rPr>
+          <w:sz w:val="36"/>
+        </w:rPr>
+      </w:pPr>
+    </w:p>
+    <w:p>
+      <w:pPr>
+        <w:pStyle w:val="PremierTitre"/>
+        <w:rPr>
+          <w:sz w:val="36"/>
+        </w:rPr>
+      </w:pPr>
+    </w:p>
+    <w:p>
+      <w:pPr>
+        <w:pStyle w:val="PremierTitre"/>
+        <w:rPr>
+          <w:sz w:val="36"/>
+        </w:rPr>
+      </w:pPr>
+      <w:r>
+        <w:rPr>
+          <w:noProof/>
+        </w:rPr>
+        <w:lastRenderedPageBreak/>
+        <w:drawing>
+          <wp:anchor distT="0" distB="0" distL="114300" distR="114300" simplePos="0" relativeHeight="251680768" behindDoc="1" locked="0" layoutInCell="1" allowOverlap="1" wp14:anchorId="5DD80B46">
+            <wp:simplePos x="0" y="0"/>
+            <wp:positionH relativeFrom="page">
+              <wp:posOffset>417328</wp:posOffset>
+            </wp:positionH>
+            <wp:positionV relativeFrom="paragraph">
+              <wp:posOffset>-458</wp:posOffset>
+            </wp:positionV>
+            <wp:extent cx="5048250" cy="4019550"/>
+            <wp:effectExtent l="0" t="0" r="0" b="0"/>
+            <wp:wrapTight wrapText="bothSides">
+              <wp:wrapPolygon edited="0">
+                <wp:start x="0" y="0"/>
+                <wp:lineTo x="0" y="21498"/>
+                <wp:lineTo x="21518" y="21498"/>
+                <wp:lineTo x="21518" y="0"/>
+                <wp:lineTo x="0" y="0"/>
+              </wp:wrapPolygon>
+            </wp:wrapTight>
+            <wp:docPr id="18" name="Image 18"/>
+            <wp:cNvGraphicFramePr>
+              <a:graphicFrameLocks xmlns:a="http://schemas.openxmlformats.org/drawingml/2006/main" noChangeAspect="1"/>
+            </wp:cNvGraphicFramePr>
+            <a:graphic xmlns:a="http://schemas.openxmlformats.org/drawingml/2006/main">
+              <a:graphicData uri="http://schemas.openxmlformats.org/drawingml/2006/picture">
+                <pic:pic xmlns:pic="http://schemas.openxmlformats.org/drawingml/2006/picture">
+                  <pic:nvPicPr>
+                    <pic:cNvPr id="1" name=""/>
+                    <pic:cNvPicPr/>
+                  </pic:nvPicPr>
+                  <pic:blipFill>
+                    <a:blip r:embed="rId18">
+                      <a:extLst>
+                        <a:ext uri="{28A0092B-C50C-407E-A947-70E740481C1C}">
+                          <a14:useLocalDpi xmlns:a14="http://schemas.microsoft.com/office/drawing/2010/main" val="0"/>
+                        </a:ext>
+                      </a:extLst>
+                    </a:blip>
+                    <a:stretch>
+                      <a:fillRect/>
+                    </a:stretch>
+                  </pic:blipFill>
+                  <pic:spPr>
+                    <a:xfrm>
+                      <a:off x="0" y="0"/>
+                      <a:ext cx="5048250" cy="4019550"/>
+                    </a:xfrm>
+                    <a:prstGeom prst="rect">
+                      <a:avLst/>
+                    </a:prstGeom>
+                  </pic:spPr>
+                </pic:pic>
+              </a:graphicData>
+            </a:graphic>
+          </wp:anchor>
+        </w:drawing>
+      </w:r>
+    </w:p>
+    <w:p>
+      <w:pPr>
+        <w:pStyle w:val="PremierTitre"/>
+        <w:rPr>
+          <w:sz w:val="36"/>
+        </w:rPr>
+      </w:pPr>
+    </w:p>
+    <w:p>
+      <w:pPr>
+        <w:pStyle w:val="PremierTitre"/>
+        <w:rPr>
+          <w:sz w:val="36"/>
+        </w:rPr>
+      </w:pPr>
+    </w:p>
+    <w:p>
+      <w:pPr>
+        <w:pStyle w:val="PremierTitre"/>
+        <w:rPr>
+          <w:sz w:val="36"/>
+        </w:rPr>
+      </w:pPr>
+    </w:p>
+    <w:p>
+      <w:pPr>
+        <w:pStyle w:val="PremierTitre"/>
+        <w:rPr>
+          <w:sz w:val="36"/>
+        </w:rPr>
+      </w:pPr>
+    </w:p>
+    <w:p>
+      <w:pPr>
+        <w:pStyle w:val="PremierTitre"/>
+        <w:rPr>
+          <w:sz w:val="36"/>
+        </w:rPr>
+      </w:pPr>
+    </w:p>
+    <w:p>
+      <w:pPr>
+        <w:pStyle w:val="PremierTitre"/>
+        <w:rPr>
+          <w:sz w:val="36"/>
+        </w:rPr>
+      </w:pPr>
+    </w:p>
+    <w:p>
+      <w:pPr>
+        <w:pStyle w:val="PremierTitre"/>
+        <w:rPr>
+          <w:sz w:val="36"/>
+        </w:rPr>
+      </w:pPr>
+    </w:p>
+    <w:p>
+      <w:pPr>
+        <w:pStyle w:val="PremierTitre"/>
+        <w:rPr>
+          <w:sz w:val="36"/>
+        </w:rPr>
+      </w:pPr>
+    </w:p>
+    <w:p>
+      <w:pPr>
+        <w:pStyle w:val="PremierTitre"/>
+        <w:rPr>
+          <w:sz w:val="36"/>
+        </w:rPr>
+      </w:pPr>
+    </w:p>
+    <w:p>
+      <w:pPr>
+        <w:pStyle w:val="PremierTitre"/>
+        <w:rPr>
+          <w:sz w:val="36"/>
+        </w:rPr>
+      </w:pPr>
+    </w:p>
+    <w:p>
+      <w:pPr>
+        <w:pStyle w:val="PremierTitre"/>
+        <w:rPr>
+          <w:sz w:val="36"/>
+        </w:rPr>
+      </w:pPr>
+    </w:p>
+    <w:p>
+      <w:pPr>
+        <w:pStyle w:val="PremierTitre"/>
+        <w:rPr>
+          <w:sz w:val="36"/>
+        </w:rPr>
+      </w:pPr>
+    </w:p>
+    <w:p>
+      <w:pPr>
+        <w:pStyle w:val="PremierTitre"/>
+        <w:rPr>
+          <w:sz w:val="36"/>
+        </w:rPr>
+      </w:pPr>
+    </w:p>
+    <w:p>
+      <w:pPr>
+        <w:pStyle w:val="PremierTitre"/>
+        <w:rPr>
+          <w:sz w:val="36"/>
+        </w:rPr>
+      </w:pPr>
+    </w:p>
+    <w:p>
+      <w:pPr>
+        <w:pStyle w:val="PremierTitre"/>
+        <w:rPr>
+          <w:sz w:val="36"/>
+        </w:rPr>
+      </w:pPr>
+    </w:p>
+    <w:p>
+      <w:pPr>
+        <w:pStyle w:val="PremierTitre"/>
+        <w:rPr>
+          <w:sz w:val="36"/>
+        </w:rPr>
+      </w:pPr>
+    </w:p>
+    <w:p>
+      <w:pPr>
+        <w:pStyle w:val="PremierTitre"/>
+        <w:rPr>
+          <w:sz w:val="36"/>
+        </w:rPr>
+      </w:pPr>
+      <w:r>
+        <w:rPr>
+          <w:noProof/>
+        </w:rPr>
+        <w:drawing>
+          <wp:anchor distT="0" distB="0" distL="114300" distR="114300" simplePos="0" relativeHeight="251682816" behindDoc="1" locked="0" layoutInCell="1" allowOverlap="1" wp14:anchorId="1BCB441F">
+            <wp:simplePos x="0" y="0"/>
+            <wp:positionH relativeFrom="column">
+              <wp:posOffset>-313055</wp:posOffset>
+            </wp:positionH>
+            <wp:positionV relativeFrom="paragraph">
+              <wp:posOffset>256865</wp:posOffset>
+            </wp:positionV>
+            <wp:extent cx="4933950" cy="3867150"/>
+            <wp:effectExtent l="0" t="0" r="0" b="0"/>
+            <wp:wrapTight wrapText="bothSides">
+              <wp:wrapPolygon edited="0">
+                <wp:start x="0" y="0"/>
+                <wp:lineTo x="0" y="21494"/>
+                <wp:lineTo x="21517" y="21494"/>
+                <wp:lineTo x="21517" y="0"/>
+                <wp:lineTo x="0" y="0"/>
+              </wp:wrapPolygon>
+            </wp:wrapTight>
+            <wp:docPr id="20" name="Image 20"/>
+            <wp:cNvGraphicFramePr>
+              <a:graphicFrameLocks xmlns:a="http://schemas.openxmlformats.org/drawingml/2006/main" noChangeAspect="1"/>
+            </wp:cNvGraphicFramePr>
+            <a:graphic xmlns:a="http://schemas.openxmlformats.org/drawingml/2006/main">
+              <a:graphicData uri="http://schemas.openxmlformats.org/drawingml/2006/picture">
+                <pic:pic xmlns:pic="http://schemas.openxmlformats.org/drawingml/2006/picture">
+                  <pic:nvPicPr>
+                    <pic:cNvPr id="1" name=""/>
+                    <pic:cNvPicPr/>
+                  </pic:nvPicPr>
+                  <pic:blipFill>
+                    <a:blip r:embed="rId19">
+                      <a:extLst>
+                        <a:ext uri="{28A0092B-C50C-407E-A947-70E740481C1C}">
+                          <a14:useLocalDpi xmlns:a14="http://schemas.microsoft.com/office/drawing/2010/main" val="0"/>
+                        </a:ext>
+                      </a:extLst>
+                    </a:blip>
+                    <a:stretch>
+                      <a:fillRect/>
+                    </a:stretch>
+                  </pic:blipFill>
+                  <pic:spPr>
+                    <a:xfrm>
+                      <a:off x="0" y="0"/>
+                      <a:ext cx="4933950" cy="3867150"/>
+                    </a:xfrm>
+                    <a:prstGeom prst="rect">
+                      <a:avLst/>
+                    </a:prstGeom>
+                  </pic:spPr>
+                </pic:pic>
+              </a:graphicData>
+            </a:graphic>
+          </wp:anchor>
+        </w:drawing>
+      </w:r>
+    </w:p>
+    <w:p>
+      <w:pPr>
+        <w:pStyle w:val="PremierTitre"/>
+        <w:rPr>
+          <w:sz w:val="36"/>
+        </w:rPr>
+      </w:pPr>
+    </w:p>
+    <w:p>
+      <w:pPr>
+        <w:pStyle w:val="PremierTitre"/>
+        <w:rPr>
+          <w:sz w:val="36"/>
+        </w:rPr>
+      </w:pPr>
+    </w:p>
+    <w:p>
+      <w:pPr>
+        <w:pStyle w:val="PremierTitre"/>
+        <w:numPr>
+          <w:ilvl w:val="0"/>
+          <w:numId w:val="1"/>
+        </w:numPr>
+      </w:pPr>
+      <w:bookmarkStart w:id="18" w:name="_Toc516160733"/>
+      <w:r>
+        <w:lastRenderedPageBreak/>
+        <w:t xml:space="preserve">Module </w:t>
+      </w:r>
+      <w:r>
+        <w:t>Hébe</w:t>
+      </w:r>
+      <w:r>
+        <w:t>rgement</w:t>
+      </w:r>
+      <w:bookmarkEnd w:id="18"/>
+    </w:p>
+    <w:p>
+      <w:pPr>
+        <w:pStyle w:val="PremierTitre"/>
+      </w:pPr>
     </w:p>
     <w:p>
       <w:pPr>
@@ -3035,12 +4099,294 @@
           <w:sz w:val="36"/>
         </w:rPr>
       </w:pPr>
+      <w:bookmarkStart w:id="19" w:name="_Toc516160734"/>
       <w:r>
         <w:rPr>
           <w:sz w:val="36"/>
         </w:rPr>
+        <w:t>Diagramme de Classes</w:t>
+      </w:r>
+      <w:bookmarkEnd w:id="19"/>
+    </w:p>
+    <w:p>
+      <w:pPr>
+        <w:pStyle w:val="PremierTitre"/>
+        <w:rPr>
+          <w:sz w:val="24"/>
+        </w:rPr>
+      </w:pPr>
+    </w:p>
+    <w:p>
+      <w:pPr>
+        <w:pStyle w:val="PremierTitre"/>
+        <w:rPr>
+          <w:sz w:val="24"/>
+        </w:rPr>
+      </w:pPr>
+    </w:p>
+    <w:p>
+      <w:pPr>
+        <w:pStyle w:val="PremierTitre"/>
+        <w:rPr>
+          <w:sz w:val="24"/>
+        </w:rPr>
+      </w:pPr>
+    </w:p>
+    <w:p>
+      <w:pPr>
+        <w:pStyle w:val="PremierTitre"/>
+        <w:rPr>
+          <w:sz w:val="24"/>
+        </w:rPr>
+      </w:pPr>
+      <w:bookmarkStart w:id="20" w:name="_Toc516160735"/>
+      <w:r>
+        <w:rPr>
+          <w:noProof/>
+        </w:rPr>
+        <w:drawing>
+          <wp:anchor distT="0" distB="0" distL="114300" distR="114300" simplePos="0" relativeHeight="251674624" behindDoc="1" locked="0" layoutInCell="1" allowOverlap="1" wp14:anchorId="3C3DC2D3">
+            <wp:simplePos x="0" y="0"/>
+            <wp:positionH relativeFrom="page">
+              <wp:posOffset>2454275</wp:posOffset>
+            </wp:positionH>
+            <wp:positionV relativeFrom="paragraph">
+              <wp:posOffset>116205</wp:posOffset>
+            </wp:positionV>
+            <wp:extent cx="5106113" cy="5725324"/>
+            <wp:effectExtent l="0" t="0" r="0" b="8890"/>
+            <wp:wrapTight wrapText="bothSides">
+              <wp:wrapPolygon edited="0">
+                <wp:start x="0" y="0"/>
+                <wp:lineTo x="0" y="21562"/>
+                <wp:lineTo x="21517" y="21562"/>
+                <wp:lineTo x="21517" y="0"/>
+                <wp:lineTo x="0" y="0"/>
+              </wp:wrapPolygon>
+            </wp:wrapTight>
+            <wp:docPr id="1" name="Image 1"/>
+            <wp:cNvGraphicFramePr>
+              <a:graphicFrameLocks xmlns:a="http://schemas.openxmlformats.org/drawingml/2006/main" noChangeAspect="1"/>
+            </wp:cNvGraphicFramePr>
+            <a:graphic xmlns:a="http://schemas.openxmlformats.org/drawingml/2006/main">
+              <a:graphicData uri="http://schemas.openxmlformats.org/drawingml/2006/picture">
+                <pic:pic xmlns:pic="http://schemas.openxmlformats.org/drawingml/2006/picture">
+                  <pic:nvPicPr>
+                    <pic:cNvPr id="1" name=""/>
+                    <pic:cNvPicPr/>
+                  </pic:nvPicPr>
+                  <pic:blipFill>
+                    <a:blip r:embed="rId20">
+                      <a:extLst>
+                        <a:ext uri="{28A0092B-C50C-407E-A947-70E740481C1C}">
+                          <a14:useLocalDpi xmlns:a14="http://schemas.microsoft.com/office/drawing/2010/main" val="0"/>
+                        </a:ext>
+                      </a:extLst>
+                    </a:blip>
+                    <a:stretch>
+                      <a:fillRect/>
+                    </a:stretch>
+                  </pic:blipFill>
+                  <pic:spPr>
+                    <a:xfrm>
+                      <a:off x="0" y="0"/>
+                      <a:ext cx="5106113" cy="5725324"/>
+                    </a:xfrm>
+                    <a:prstGeom prst="rect">
+                      <a:avLst/>
+                    </a:prstGeom>
+                  </pic:spPr>
+                </pic:pic>
+              </a:graphicData>
+            </a:graphic>
+            <wp14:sizeRelH relativeFrom="margin">
+              <wp14:pctWidth>0</wp14:pctWidth>
+            </wp14:sizeRelH>
+          </wp:anchor>
+        </w:drawing>
+      </w:r>
+      <w:bookmarkEnd w:id="20"/>
+    </w:p>
+    <w:p>
+      <w:pPr>
+        <w:jc w:val="both"/>
+      </w:pPr>
+      <w:r>
+        <w:t>De même que pour le module Planning, on trouve ici des agrégations entre diverses classes, comme l’</w:t>
+      </w:r>
+      <w:proofErr w:type="spellStart"/>
+      <w:r>
+        <w:t>Hebergement</w:t>
+      </w:r>
+      <w:proofErr w:type="spellEnd"/>
+      <w:r>
+        <w:t xml:space="preserve"> qui dispose d’une liste de réservations liées.</w:t>
+      </w:r>
+    </w:p>
+    <w:p>
+      <w:pPr>
+        <w:jc w:val="both"/>
+      </w:pPr>
+      <w:r>
+        <w:rPr>
+          <w:noProof/>
+        </w:rPr>
+        <w:drawing>
+          <wp:anchor distT="0" distB="0" distL="114300" distR="114300" simplePos="0" relativeHeight="251681792" behindDoc="1" locked="0" layoutInCell="1" allowOverlap="1" wp14:anchorId="3A81D906">
+            <wp:simplePos x="0" y="0"/>
+            <wp:positionH relativeFrom="page">
+              <wp:posOffset>286459</wp:posOffset>
+            </wp:positionH>
+            <wp:positionV relativeFrom="paragraph">
+              <wp:posOffset>203023</wp:posOffset>
+            </wp:positionV>
+            <wp:extent cx="5210175" cy="4086225"/>
+            <wp:effectExtent l="0" t="0" r="9525" b="9525"/>
+            <wp:wrapTight wrapText="bothSides">
+              <wp:wrapPolygon edited="0">
+                <wp:start x="0" y="0"/>
+                <wp:lineTo x="0" y="21550"/>
+                <wp:lineTo x="21561" y="21550"/>
+                <wp:lineTo x="21561" y="0"/>
+                <wp:lineTo x="0" y="0"/>
+              </wp:wrapPolygon>
+            </wp:wrapTight>
+            <wp:docPr id="19" name="Image 19"/>
+            <wp:cNvGraphicFramePr>
+              <a:graphicFrameLocks xmlns:a="http://schemas.openxmlformats.org/drawingml/2006/main" noChangeAspect="1"/>
+            </wp:cNvGraphicFramePr>
+            <a:graphic xmlns:a="http://schemas.openxmlformats.org/drawingml/2006/main">
+              <a:graphicData uri="http://schemas.openxmlformats.org/drawingml/2006/picture">
+                <pic:pic xmlns:pic="http://schemas.openxmlformats.org/drawingml/2006/picture">
+                  <pic:nvPicPr>
+                    <pic:cNvPr id="1" name=""/>
+                    <pic:cNvPicPr/>
+                  </pic:nvPicPr>
+                  <pic:blipFill>
+                    <a:blip r:embed="rId21">
+                      <a:extLst>
+                        <a:ext uri="{28A0092B-C50C-407E-A947-70E740481C1C}">
+                          <a14:useLocalDpi xmlns:a14="http://schemas.microsoft.com/office/drawing/2010/main" val="0"/>
+                        </a:ext>
+                      </a:extLst>
+                    </a:blip>
+                    <a:stretch>
+                      <a:fillRect/>
+                    </a:stretch>
+                  </pic:blipFill>
+                  <pic:spPr>
+                    <a:xfrm>
+                      <a:off x="0" y="0"/>
+                      <a:ext cx="5210175" cy="4086225"/>
+                    </a:xfrm>
+                    <a:prstGeom prst="rect">
+                      <a:avLst/>
+                    </a:prstGeom>
+                  </pic:spPr>
+                </pic:pic>
+              </a:graphicData>
+            </a:graphic>
+          </wp:anchor>
+        </w:drawing>
+      </w:r>
+    </w:p>
+    <w:p>
+      <w:pPr>
+        <w:jc w:val="both"/>
+      </w:pPr>
+      <w:r>
+        <w:t xml:space="preserve">On peut également remarquer la classe abstraite VIP, qui va servir de base aux classes Jures, Invites et </w:t>
+      </w:r>
+      <w:proofErr w:type="spellStart"/>
+      <w:r>
+        <w:t>staff_film</w:t>
+      </w:r>
+      <w:proofErr w:type="spellEnd"/>
+      <w:r>
+        <w:t xml:space="preserve">. Cela permet de rassembler tous les types de VIP afin de n’avoir qu’une liste de personnalités dans la classe </w:t>
+      </w:r>
+      <w:proofErr w:type="spellStart"/>
+      <w:r>
+        <w:t>Reservations</w:t>
+      </w:r>
+      <w:proofErr w:type="spellEnd"/>
+      <w:r>
+        <w:t>.</w:t>
+      </w:r>
+    </w:p>
+    <w:p>
+      <w:pPr>
+        <w:jc w:val="both"/>
+      </w:pPr>
+    </w:p>
+    <w:p>
+      <w:pPr>
+        <w:jc w:val="both"/>
+      </w:pPr>
+      <w:r>
+        <w:lastRenderedPageBreak/>
+        <w:t xml:space="preserve">Les classes Jures et </w:t>
+      </w:r>
+      <w:proofErr w:type="spellStart"/>
+      <w:r>
+        <w:t>staff_film</w:t>
+      </w:r>
+      <w:proofErr w:type="spellEnd"/>
+      <w:r>
+        <w:t xml:space="preserve"> sont partagées entre ce module et le module Planning.</w:t>
+      </w:r>
+    </w:p>
+    <w:p>
+      <w:r>
+        <w:br w:type="page"/>
+      </w:r>
+    </w:p>
+    <w:p>
+      <w:pPr>
+        <w:pStyle w:val="PremierTitre"/>
+        <w:ind w:left="1428"/>
+        <w:rPr>
+          <w:sz w:val="36"/>
+        </w:rPr>
+      </w:pPr>
+    </w:p>
+    <w:p>
+      <w:pPr>
+        <w:pStyle w:val="PremierTitre"/>
+        <w:ind w:left="1428"/>
+        <w:rPr>
+          <w:sz w:val="36"/>
+        </w:rPr>
+      </w:pPr>
+    </w:p>
+    <w:p>
+      <w:pPr>
+        <w:pStyle w:val="PremierTitre"/>
+        <w:ind w:left="1428"/>
+        <w:rPr>
+          <w:sz w:val="36"/>
+        </w:rPr>
+      </w:pPr>
+    </w:p>
+    <w:p>
+      <w:pPr>
+        <w:pStyle w:val="PremierTitre"/>
+        <w:numPr>
+          <w:ilvl w:val="0"/>
+          <w:numId w:val="17"/>
+        </w:numPr>
+        <w:rPr>
+          <w:sz w:val="36"/>
+        </w:rPr>
+      </w:pPr>
+      <w:bookmarkStart w:id="21" w:name="_Toc516160736"/>
+      <w:r>
+        <w:rPr>
+          <w:sz w:val="36"/>
+        </w:rPr>
         <w:t>Diagramme de Cas d’Utilisation</w:t>
       </w:r>
+      <w:bookmarkEnd w:id="21"/>
     </w:p>
     <w:p>
       <w:pPr>
@@ -3118,7 +4464,7 @@
                     </pic:cNvPicPr>
                   </pic:nvPicPr>
                   <pic:blipFill rotWithShape="1">
-                    <a:blip r:embed="rId14">
+                    <a:blip r:embed="rId22">
                       <a:extLst>
                         <a:ext uri="{28A0092B-C50C-407E-A947-70E740481C1C}">
                           <a14:useLocalDpi xmlns:a14="http://schemas.microsoft.com/office/drawing/2010/main" val="0"/>
@@ -3190,7 +4536,7 @@
                     </pic:cNvPicPr>
                   </pic:nvPicPr>
                   <pic:blipFill>
-                    <a:blip r:embed="rId15">
+                    <a:blip r:embed="rId23">
                       <a:extLst>
                         <a:ext uri="{28A0092B-C50C-407E-A947-70E740481C1C}">
                           <a14:useLocalDpi xmlns:a14="http://schemas.microsoft.com/office/drawing/2010/main" val="0"/>
@@ -3226,9 +4572,9 @@
           <w:noProof/>
         </w:rPr>
         <w:drawing>
-          <wp:inline distT="0" distB="0" distL="0" distR="0">
-            <wp:extent cx="5762625" cy="5114290"/>
-            <wp:effectExtent l="0" t="0" r="9525" b="0"/>
+          <wp:inline distT="0" distB="0" distL="0" distR="0" wp14:anchorId="1F4B8FC6" wp14:editId="30D75F25">
+            <wp:extent cx="5760720" cy="5112599"/>
+            <wp:effectExtent l="0" t="0" r="0" b="0"/>
             <wp:docPr id="13" name="Image 13" descr="C:\Users\Tristan\AppData\Local\Microsoft\Windows\INetCache\Content.Word\fig135682.png"/>
             <wp:cNvGraphicFramePr>
               <a:graphicFrameLocks xmlns:a="http://schemas.openxmlformats.org/drawingml/2006/main" noChangeAspect="1"/>
@@ -3243,7 +4589,7 @@
                     </pic:cNvPicPr>
                   </pic:nvPicPr>
                   <pic:blipFill>
-                    <a:blip r:embed="rId16">
+                    <a:blip r:embed="rId24">
                       <a:extLst>
                         <a:ext uri="{28A0092B-C50C-407E-A947-70E740481C1C}">
                           <a14:useLocalDpi xmlns:a14="http://schemas.microsoft.com/office/drawing/2010/main" val="0"/>
@@ -3258,7 +4604,7 @@
                   <pic:spPr bwMode="auto">
                     <a:xfrm>
                       <a:off x="0" y="0"/>
-                      <a:ext cx="5762625" cy="5114290"/>
+                      <a:ext cx="5760720" cy="5112599"/>
                     </a:xfrm>
                     <a:prstGeom prst="rect">
                       <a:avLst/>
@@ -3274,6 +4620,217 @@
           </wp:inline>
         </w:drawing>
       </w:r>
+    </w:p>
+    <w:p>
+      <w:pPr>
+        <w:pStyle w:val="Paragraphedeliste"/>
+        <w:ind w:left="1440"/>
+      </w:pPr>
+      <w:r>
+        <w:rPr>
+          <w:noProof/>
+        </w:rPr>
+        <w:lastRenderedPageBreak/>
+        <w:drawing>
+          <wp:inline distT="0" distB="0" distL="0" distR="0" wp14:anchorId="5EF6F72B" wp14:editId="43751D3D">
+            <wp:extent cx="4838700" cy="3952875"/>
+            <wp:effectExtent l="0" t="0" r="0" b="9525"/>
+            <wp:docPr id="22" name="Image 22"/>
+            <wp:cNvGraphicFramePr>
+              <a:graphicFrameLocks xmlns:a="http://schemas.openxmlformats.org/drawingml/2006/main" noChangeAspect="1"/>
+            </wp:cNvGraphicFramePr>
+            <a:graphic xmlns:a="http://schemas.openxmlformats.org/drawingml/2006/main">
+              <a:graphicData uri="http://schemas.openxmlformats.org/drawingml/2006/picture">
+                <pic:pic xmlns:pic="http://schemas.openxmlformats.org/drawingml/2006/picture">
+                  <pic:nvPicPr>
+                    <pic:cNvPr id="1" name=""/>
+                    <pic:cNvPicPr/>
+                  </pic:nvPicPr>
+                  <pic:blipFill>
+                    <a:blip r:embed="rId25"/>
+                    <a:stretch>
+                      <a:fillRect/>
+                    </a:stretch>
+                  </pic:blipFill>
+                  <pic:spPr>
+                    <a:xfrm>
+                      <a:off x="0" y="0"/>
+                      <a:ext cx="4838700" cy="3952875"/>
+                    </a:xfrm>
+                    <a:prstGeom prst="rect">
+                      <a:avLst/>
+                    </a:prstGeom>
+                  </pic:spPr>
+                </pic:pic>
+              </a:graphicData>
+            </a:graphic>
+          </wp:inline>
+        </w:drawing>
+      </w:r>
+      <w:r>
+        <w:rPr>
+          <w:noProof/>
+        </w:rPr>
+        <w:drawing>
+          <wp:inline distT="0" distB="0" distL="0" distR="0" wp14:anchorId="4E9100EC" wp14:editId="7651BAF9">
+            <wp:extent cx="4905375" cy="3838575"/>
+            <wp:effectExtent l="0" t="0" r="9525" b="9525"/>
+            <wp:docPr id="23" name="Image 23"/>
+            <wp:cNvGraphicFramePr>
+              <a:graphicFrameLocks xmlns:a="http://schemas.openxmlformats.org/drawingml/2006/main" noChangeAspect="1"/>
+            </wp:cNvGraphicFramePr>
+            <a:graphic xmlns:a="http://schemas.openxmlformats.org/drawingml/2006/main">
+              <a:graphicData uri="http://schemas.openxmlformats.org/drawingml/2006/picture">
+                <pic:pic xmlns:pic="http://schemas.openxmlformats.org/drawingml/2006/picture">
+                  <pic:nvPicPr>
+                    <pic:cNvPr id="1" name=""/>
+                    <pic:cNvPicPr/>
+                  </pic:nvPicPr>
+                  <pic:blipFill>
+                    <a:blip r:embed="rId26"/>
+                    <a:stretch>
+                      <a:fillRect/>
+                    </a:stretch>
+                  </pic:blipFill>
+                  <pic:spPr>
+                    <a:xfrm>
+                      <a:off x="0" y="0"/>
+                      <a:ext cx="4905375" cy="3838575"/>
+                    </a:xfrm>
+                    <a:prstGeom prst="rect">
+                      <a:avLst/>
+                    </a:prstGeom>
+                  </pic:spPr>
+                </pic:pic>
+              </a:graphicData>
+            </a:graphic>
+          </wp:inline>
+        </w:drawing>
+      </w:r>
+      <w:r>
+        <w:rPr>
+          <w:noProof/>
+        </w:rPr>
+        <w:lastRenderedPageBreak/>
+        <w:drawing>
+          <wp:inline distT="0" distB="0" distL="0" distR="0" wp14:anchorId="413AAF14" wp14:editId="49C64F14">
+            <wp:extent cx="4972050" cy="2752725"/>
+            <wp:effectExtent l="0" t="0" r="0" b="9525"/>
+            <wp:docPr id="24" name="Image 24"/>
+            <wp:cNvGraphicFramePr>
+              <a:graphicFrameLocks xmlns:a="http://schemas.openxmlformats.org/drawingml/2006/main" noChangeAspect="1"/>
+            </wp:cNvGraphicFramePr>
+            <a:graphic xmlns:a="http://schemas.openxmlformats.org/drawingml/2006/main">
+              <a:graphicData uri="http://schemas.openxmlformats.org/drawingml/2006/picture">
+                <pic:pic xmlns:pic="http://schemas.openxmlformats.org/drawingml/2006/picture">
+                  <pic:nvPicPr>
+                    <pic:cNvPr id="1" name=""/>
+                    <pic:cNvPicPr/>
+                  </pic:nvPicPr>
+                  <pic:blipFill>
+                    <a:blip r:embed="rId27"/>
+                    <a:stretch>
+                      <a:fillRect/>
+                    </a:stretch>
+                  </pic:blipFill>
+                  <pic:spPr>
+                    <a:xfrm>
+                      <a:off x="0" y="0"/>
+                      <a:ext cx="4972050" cy="2752725"/>
+                    </a:xfrm>
+                    <a:prstGeom prst="rect">
+                      <a:avLst/>
+                    </a:prstGeom>
+                  </pic:spPr>
+                </pic:pic>
+              </a:graphicData>
+            </a:graphic>
+          </wp:inline>
+        </w:drawing>
+      </w:r>
+      <w:r>
+        <w:rPr>
+          <w:noProof/>
+        </w:rPr>
+        <w:drawing>
+          <wp:inline distT="0" distB="0" distL="0" distR="0" wp14:anchorId="7FFD9AA6" wp14:editId="36966F87">
+            <wp:extent cx="4857750" cy="3867150"/>
+            <wp:effectExtent l="0" t="0" r="0" b="0"/>
+            <wp:docPr id="25" name="Image 25"/>
+            <wp:cNvGraphicFramePr>
+              <a:graphicFrameLocks xmlns:a="http://schemas.openxmlformats.org/drawingml/2006/main" noChangeAspect="1"/>
+            </wp:cNvGraphicFramePr>
+            <a:graphic xmlns:a="http://schemas.openxmlformats.org/drawingml/2006/main">
+              <a:graphicData uri="http://schemas.openxmlformats.org/drawingml/2006/picture">
+                <pic:pic xmlns:pic="http://schemas.openxmlformats.org/drawingml/2006/picture">
+                  <pic:nvPicPr>
+                    <pic:cNvPr id="1" name=""/>
+                    <pic:cNvPicPr/>
+                  </pic:nvPicPr>
+                  <pic:blipFill>
+                    <a:blip r:embed="rId28"/>
+                    <a:stretch>
+                      <a:fillRect/>
+                    </a:stretch>
+                  </pic:blipFill>
+                  <pic:spPr>
+                    <a:xfrm>
+                      <a:off x="0" y="0"/>
+                      <a:ext cx="4857750" cy="3867150"/>
+                    </a:xfrm>
+                    <a:prstGeom prst="rect">
+                      <a:avLst/>
+                    </a:prstGeom>
+                  </pic:spPr>
+                </pic:pic>
+              </a:graphicData>
+            </a:graphic>
+          </wp:inline>
+        </w:drawing>
+      </w:r>
+      <w:r>
+        <w:rPr>
+          <w:noProof/>
+        </w:rPr>
+        <w:lastRenderedPageBreak/>
+        <w:drawing>
+          <wp:inline distT="0" distB="0" distL="0" distR="0" wp14:anchorId="18513507" wp14:editId="103F10B1">
+            <wp:extent cx="4876800" cy="3867150"/>
+            <wp:effectExtent l="0" t="0" r="0" b="0"/>
+            <wp:docPr id="26" name="Image 26"/>
+            <wp:cNvGraphicFramePr>
+              <a:graphicFrameLocks xmlns:a="http://schemas.openxmlformats.org/drawingml/2006/main" noChangeAspect="1"/>
+            </wp:cNvGraphicFramePr>
+            <a:graphic xmlns:a="http://schemas.openxmlformats.org/drawingml/2006/main">
+              <a:graphicData uri="http://schemas.openxmlformats.org/drawingml/2006/picture">
+                <pic:pic xmlns:pic="http://schemas.openxmlformats.org/drawingml/2006/picture">
+                  <pic:nvPicPr>
+                    <pic:cNvPr id="1" name=""/>
+                    <pic:cNvPicPr/>
+                  </pic:nvPicPr>
+                  <pic:blipFill>
+                    <a:blip r:embed="rId29"/>
+                    <a:stretch>
+                      <a:fillRect/>
+                    </a:stretch>
+                  </pic:blipFill>
+                  <pic:spPr>
+                    <a:xfrm>
+                      <a:off x="0" y="0"/>
+                      <a:ext cx="4876800" cy="3867150"/>
+                    </a:xfrm>
+                    <a:prstGeom prst="rect">
+                      <a:avLst/>
+                    </a:prstGeom>
+                  </pic:spPr>
+                </pic:pic>
+              </a:graphicData>
+            </a:graphic>
+          </wp:inline>
+        </w:drawing>
+      </w:r>
+      <w:bookmarkStart w:id="22" w:name="_GoBack"/>
+      <w:bookmarkEnd w:id="22"/>
     </w:p>
     <w:sectPr>
       <w:pgSz w:w="11906" w:h="16838"/>
@@ -5679,575 +7236,6 @@
 </w:styles>
 </file>
 
-<file path=word/glossary/document.xml><?xml version="1.0" encoding="utf-8"?>
-<w:glossaryDocument xmlns:wpc="http://schemas.microsoft.com/office/word/2010/wordprocessingCanvas" xmlns:cx="http://schemas.microsoft.com/office/drawing/2014/chartex" xmlns:cx1="http://schemas.microsoft.com/office/drawing/2015/9/8/chartex" xmlns:cx2="http://schemas.microsoft.com/office/drawing/2015/10/21/chartex" xmlns:cx3="http://schemas.microsoft.com/office/drawing/2016/5/9/chartex" xmlns:cx4="http://schemas.microsoft.com/office/drawing/2016/5/10/chartex" xmlns:cx5="http://schemas.microsoft.com/office/drawing/2016/5/11/chartex" xmlns:cx6="http://schemas.microsoft.com/office/drawing/2016/5/12/chartex" xmlns:cx7="http://schemas.microsoft.com/office/drawing/2016/5/13/chartex" xmlns:cx8="http://schemas.microsoft.com/office/drawing/2016/5/14/chartex" xmlns:mc="http://schemas.openxmlformats.org/markup-compatibility/2006" xmlns:aink="http://schemas.microsoft.com/office/drawing/2016/ink" xmlns:am3d="http://schemas.microsoft.com/office/drawing/2017/model3d" xmlns:o="urn:schemas-microsoft-com:office:office" xmlns:r="http://schemas.openxmlformats.org/officeDocument/2006/relationships" xmlns:m="http://schemas.openxmlformats.org/officeDocument/2006/math" xmlns:v="urn:schemas-microsoft-com:vml" xmlns:wp14="http://schemas.microsoft.com/office/word/2010/wordprocessingDrawing" xmlns:wp="http://schemas.openxmlformats.org/drawingml/2006/wordprocessingDrawing" xmlns:w10="urn:schemas-microsoft-com:office:word" xmlns:w="http://schemas.openxmlformats.org/wordprocessingml/2006/main" xmlns:w14="http://schemas.microsoft.com/office/word/2010/wordml" xmlns:w15="http://schemas.microsoft.com/office/word/2012/wordml" xmlns:w16cid="http://schemas.microsoft.com/office/word/2016/wordml/cid" xmlns:w16se="http://schemas.microsoft.com/office/word/2015/wordml/symex" xmlns:wpg="http://schemas.microsoft.com/office/word/2010/wordprocessingGroup" xmlns:wpi="http://schemas.microsoft.com/office/word/2010/wordprocessingInk" xmlns:wne="http://schemas.microsoft.com/office/word/2006/wordml" xmlns:wps="http://schemas.microsoft.com/office/word/2010/wordprocessingShape" mc:Ignorable="w14 w15 w16se w16cid wp14"/>
-</file>
-
-<file path=word/glossary/fontTable.xml><?xml version="1.0" encoding="utf-8"?>
-<w:fonts xmlns:mc="http://schemas.openxmlformats.org/markup-compatibility/2006" xmlns:r="http://schemas.openxmlformats.org/officeDocument/2006/relationships" xmlns:w="http://schemas.openxmlformats.org/wordprocessingml/2006/main" xmlns:w14="http://schemas.microsoft.com/office/word/2010/wordml" xmlns:w15="http://schemas.microsoft.com/office/word/2012/wordml" xmlns:w16cid="http://schemas.microsoft.com/office/word/2016/wordml/cid" xmlns:w16se="http://schemas.microsoft.com/office/word/2015/wordml/symex" mc:Ignorable="w14 w15 w16se w16cid">
-  <w:font w:name="Times New Roman">
-    <w:panose1 w:val="02020603050405020304"/>
-    <w:charset w:val="00"/>
-    <w:family w:val="roman"/>
-    <w:pitch w:val="variable"/>
-    <w:sig w:usb0="E0002AFF" w:usb1="C0007843" w:usb2="00000009" w:usb3="00000000" w:csb0="000001FF" w:csb1="00000000"/>
-  </w:font>
-  <w:font w:name="Calibri">
-    <w:panose1 w:val="020F0502020204030204"/>
-    <w:charset w:val="00"/>
-    <w:family w:val="swiss"/>
-    <w:pitch w:val="variable"/>
-    <w:sig w:usb0="E1002AFF" w:usb1="4000ACFF" w:usb2="00000009" w:usb3="00000000" w:csb0="000001FF" w:csb1="00000000"/>
-  </w:font>
-  <w:font w:name="Arial">
-    <w:panose1 w:val="020B0604020202020204"/>
-    <w:charset w:val="00"/>
-    <w:family w:val="swiss"/>
-    <w:pitch w:val="variable"/>
-    <w:sig w:usb0="E0002AFF" w:usb1="C0007843" w:usb2="00000009" w:usb3="00000000" w:csb0="000001FF" w:csb1="00000000"/>
-  </w:font>
-  <w:font w:name="Calibri Light">
-    <w:panose1 w:val="020F0302020204030204"/>
-    <w:charset w:val="00"/>
-    <w:family w:val="swiss"/>
-    <w:pitch w:val="variable"/>
-    <w:sig w:usb0="A0002AEF" w:usb1="4000207B" w:usb2="00000000" w:usb3="00000000" w:csb0="000001FF" w:csb1="00000000"/>
-  </w:font>
-  <w:font w:name="PMingLiU">
-    <w:altName w:val="新細明體"/>
-    <w:panose1 w:val="02020500000000000000"/>
-    <w:charset w:val="88"/>
-    <w:family w:val="auto"/>
-    <w:notTrueType/>
-    <w:pitch w:val="variable"/>
-    <w:sig w:usb0="00000001" w:usb1="08080000" w:usb2="00000010" w:usb3="00000000" w:csb0="00100000" w:csb1="00000000"/>
-  </w:font>
-</w:fonts>
-</file>
-
-<file path=word/glossary/settings.xml><?xml version="1.0" encoding="utf-8"?>
-<w:settings xmlns:mc="http://schemas.openxmlformats.org/markup-compatibility/2006" xmlns:o="urn:schemas-microsoft-com:office:office" xmlns:r="http://schemas.openxmlformats.org/officeDocument/2006/relationships" xmlns:m="http://schemas.openxmlformats.org/officeDocument/2006/math" xmlns:v="urn:schemas-microsoft-com:vml" xmlns:w10="urn:schemas-microsoft-com:office:word" xmlns:w="http://schemas.openxmlformats.org/wordprocessingml/2006/main" xmlns:w14="http://schemas.microsoft.com/office/word/2010/wordml" xmlns:w15="http://schemas.microsoft.com/office/word/2012/wordml" xmlns:w16cid="http://schemas.microsoft.com/office/word/2016/wordml/cid" xmlns:w16se="http://schemas.microsoft.com/office/word/2015/wordml/symex" xmlns:sl="http://schemas.openxmlformats.org/schemaLibrary/2006/main" mc:Ignorable="w14 w15 w16se w16cid">
-  <w:view w:val="normal"/>
-  <w:defaultTabStop w:val="708"/>
-  <w:hyphenationZone w:val="425"/>
-  <w:characterSpacingControl w:val="doNotCompress"/>
-  <w:compat>
-    <w:useFELayout/>
-    <w:compatSetting w:name="compatibilityMode" w:uri="http://schemas.microsoft.com/office/word" w:val="15"/>
-    <w:compatSetting w:name="overrideTableStyleFontSizeAndJustification" w:uri="http://schemas.microsoft.com/office/word" w:val="1"/>
-    <w:compatSetting w:name="enableOpenTypeFeatures" w:uri="http://schemas.microsoft.com/office/word" w:val="1"/>
-    <w:compatSetting w:name="doNotFlipMirrorIndents" w:uri="http://schemas.microsoft.com/office/word" w:val="1"/>
-    <w:compatSetting w:name="differentiateMultirowTableHeaders" w:uri="http://schemas.microsoft.com/office/word" w:val="1"/>
-  </w:compat>
-  <w:rsids>
-    <w:rsidRoot w:val="00990417"/>
-    <w:rsid w:val="00590F8A"/>
-    <w:rsid w:val="00990417"/>
-  </w:rsids>
-  <m:mathPr>
-    <m:mathFont m:val="Cambria Math"/>
-    <m:brkBin m:val="before"/>
-    <m:brkBinSub m:val="--"/>
-    <m:smallFrac m:val="0"/>
-    <m:dispDef/>
-    <m:lMargin m:val="0"/>
-    <m:rMargin m:val="0"/>
-    <m:defJc m:val="centerGroup"/>
-    <m:wrapIndent m:val="1440"/>
-    <m:intLim m:val="subSup"/>
-    <m:naryLim m:val="undOvr"/>
-  </m:mathPr>
-  <w:themeFontLang w:val="fr-FR"/>
-  <w:clrSchemeMapping w:bg1="light1" w:t1="dark1" w:bg2="light2" w:t2="dark2" w:accent1="accent1" w:accent2="accent2" w:accent3="accent3" w:accent4="accent4" w:accent5="accent5" w:accent6="accent6" w:hyperlink="hyperlink" w:followedHyperlink="followedHyperlink"/>
-  <w:decimalSymbol w:val=","/>
-  <w:listSeparator w:val=";"/>
-  <w15:chartTrackingRefBased/>
-</w:settings>
-</file>
-
-<file path=word/glossary/styles.xml><?xml version="1.0" encoding="utf-8"?>
-<w:styles xmlns:mc="http://schemas.openxmlformats.org/markup-compatibility/2006" xmlns:r="http://schemas.openxmlformats.org/officeDocument/2006/relationships" xmlns:w="http://schemas.openxmlformats.org/wordprocessingml/2006/main" xmlns:w14="http://schemas.microsoft.com/office/word/2010/wordml" xmlns:w15="http://schemas.microsoft.com/office/word/2012/wordml" xmlns:w16cid="http://schemas.microsoft.com/office/word/2016/wordml/cid" xmlns:w16se="http://schemas.microsoft.com/office/word/2015/wordml/symex" mc:Ignorable="w14 w15 w16se w16cid">
-  <w:docDefaults>
-    <w:rPrDefault>
-      <w:rPr>
-        <w:rFonts w:asciiTheme="minorHAnsi" w:eastAsiaTheme="minorEastAsia" w:hAnsiTheme="minorHAnsi" w:cstheme="minorBidi"/>
-        <w:sz w:val="22"/>
-        <w:szCs w:val="22"/>
-        <w:lang w:val="fr-FR" w:eastAsia="fr-FR" w:bidi="ar-SA"/>
-      </w:rPr>
-    </w:rPrDefault>
-    <w:pPrDefault>
-      <w:pPr>
-        <w:spacing w:after="160" w:line="259" w:lineRule="auto"/>
-      </w:pPr>
-    </w:pPrDefault>
-  </w:docDefaults>
-  <w:latentStyles w:defLockedState="0" w:defUIPriority="99" w:defSemiHidden="0" w:defUnhideWhenUsed="0" w:defQFormat="0" w:count="375">
-    <w:lsdException w:name="Normal" w:uiPriority="0" w:qFormat="1"/>
-    <w:lsdException w:name="heading 1" w:uiPriority="9" w:qFormat="1"/>
-    <w:lsdException w:name="heading 2" w:semiHidden="1" w:uiPriority="9" w:unhideWhenUsed="1" w:qFormat="1"/>
-    <w:lsdException w:name="heading 3" w:semiHidden="1" w:uiPriority="9" w:unhideWhenUsed="1" w:qFormat="1"/>
-    <w:lsdException w:name="heading 4" w:semiHidden="1" w:uiPriority="9" w:unhideWhenUsed="1" w:qFormat="1"/>
-    <w:lsdException w:name="heading 5" w:semiHidden="1" w:uiPriority="9" w:unhideWhenUsed="1" w:qFormat="1"/>
-    <w:lsdException w:name="heading 6" w:semiHidden="1" w:uiPriority="9" w:unhideWhenUsed="1" w:qFormat="1"/>
-    <w:lsdException w:name="heading 7" w:semiHidden="1" w:uiPriority="9" w:unhideWhenUsed="1" w:qFormat="1"/>
-    <w:lsdException w:name="heading 8" w:semiHidden="1" w:uiPriority="9" w:unhideWhenUsed="1" w:qFormat="1"/>
-    <w:lsdException w:name="heading 9" w:semiHidden="1" w:uiPriority="9" w:unhideWhenUsed="1" w:qFormat="1"/>
-    <w:lsdException w:name="index 1" w:semiHidden="1" w:unhideWhenUsed="1"/>
-    <w:lsdException w:name="index 2" w:semiHidden="1" w:unhideWhenUsed="1"/>
-    <w:lsdException w:name="index 3" w:semiHidden="1" w:unhideWhenUsed="1"/>
-    <w:lsdException w:name="index 4" w:semiHidden="1" w:unhideWhenUsed="1"/>
-    <w:lsdException w:name="index 5" w:semiHidden="1" w:unhideWhenUsed="1"/>
-    <w:lsdException w:name="index 6" w:semiHidden="1" w:unhideWhenUsed="1"/>
-    <w:lsdException w:name="index 7" w:semiHidden="1" w:unhideWhenUsed="1"/>
-    <w:lsdException w:name="index 8" w:semiHidden="1" w:unhideWhenUsed="1"/>
-    <w:lsdException w:name="index 9" w:semiHidden="1" w:unhideWhenUsed="1"/>
-    <w:lsdException w:name="toc 1" w:semiHidden="1" w:uiPriority="39" w:unhideWhenUsed="1"/>
-    <w:lsdException w:name="toc 2" w:semiHidden="1" w:uiPriority="39" w:unhideWhenUsed="1"/>
-    <w:lsdException w:name="toc 3" w:semiHidden="1" w:uiPriority="39" w:unhideWhenUsed="1"/>
-    <w:lsdException w:name="toc 4" w:semiHidden="1" w:uiPriority="39" w:unhideWhenUsed="1"/>
-    <w:lsdException w:name="toc 5" w:semiHidden="1" w:uiPriority="39" w:unhideWhenUsed="1"/>
-    <w:lsdException w:name="toc 6" w:semiHidden="1" w:uiPriority="39" w:unhideWhenUsed="1"/>
-    <w:lsdException w:name="toc 7" w:semiHidden="1" w:uiPriority="39" w:unhideWhenUsed="1"/>
-    <w:lsdException w:name="toc 8" w:semiHidden="1" w:uiPriority="39" w:unhideWhenUsed="1"/>
-    <w:lsdException w:name="toc 9" w:semiHidden="1" w:uiPriority="39" w:unhideWhenUsed="1"/>
-    <w:lsdException w:name="Normal Indent" w:semiHidden="1" w:unhideWhenUsed="1"/>
-    <w:lsdException w:name="footnote text" w:semiHidden="1" w:unhideWhenUsed="1"/>
-    <w:lsdException w:name="annotation text" w:semiHidden="1" w:unhideWhenUsed="1"/>
-    <w:lsdException w:name="header" w:semiHidden="1" w:unhideWhenUsed="1"/>
-    <w:lsdException w:name="footer" w:semiHidden="1" w:unhideWhenUsed="1"/>
-    <w:lsdException w:name="index heading" w:semiHidden="1" w:unhideWhenUsed="1"/>
-    <w:lsdException w:name="caption" w:semiHidden="1" w:uiPriority="35" w:unhideWhenUsed="1" w:qFormat="1"/>
-    <w:lsdException w:name="table of figures" w:semiHidden="1" w:unhideWhenUsed="1"/>
-    <w:lsdException w:name="envelope address" w:semiHidden="1" w:unhideWhenUsed="1"/>
-    <w:lsdException w:name="envelope return" w:semiHidden="1" w:unhideWhenUsed="1"/>
-    <w:lsdException w:name="footnote reference" w:semiHidden="1" w:unhideWhenUsed="1"/>
-    <w:lsdException w:name="annotation reference" w:semiHidden="1" w:unhideWhenUsed="1"/>
-    <w:lsdException w:name="line number" w:semiHidden="1" w:unhideWhenUsed="1"/>
-    <w:lsdException w:name="page number" w:semiHidden="1" w:unhideWhenUsed="1"/>
-    <w:lsdException w:name="endnote reference" w:semiHidden="1" w:unhideWhenUsed="1"/>
-    <w:lsdException w:name="endnote text" w:semiHidden="1" w:unhideWhenUsed="1"/>
-    <w:lsdException w:name="table of authorities" w:semiHidden="1" w:unhideWhenUsed="1"/>
-    <w:lsdException w:name="macro" w:semiHidden="1" w:unhideWhenUsed="1"/>
-    <w:lsdException w:name="toa heading" w:semiHidden="1" w:unhideWhenUsed="1"/>
-    <w:lsdException w:name="List" w:semiHidden="1" w:unhideWhenUsed="1"/>
-    <w:lsdException w:name="List Bullet" w:semiHidden="1" w:unhideWhenUsed="1"/>
-    <w:lsdException w:name="List Number" w:semiHidden="1" w:unhideWhenUsed="1"/>
-    <w:lsdException w:name="List 2" w:semiHidden="1" w:unhideWhenUsed="1"/>
-    <w:lsdException w:name="List 3" w:semiHidden="1" w:unhideWhenUsed="1"/>
-    <w:lsdException w:name="List 4" w:semiHidden="1" w:unhideWhenUsed="1"/>
-    <w:lsdException w:name="List 5" w:semiHidden="1" w:unhideWhenUsed="1"/>
-    <w:lsdException w:name="List Bullet 2" w:semiHidden="1" w:unhideWhenUsed="1"/>
-    <w:lsdException w:name="List Bullet 3" w:semiHidden="1" w:unhideWhenUsed="1"/>
-    <w:lsdException w:name="List Bullet 4" w:semiHidden="1" w:unhideWhenUsed="1"/>
-    <w:lsdException w:name="List Bullet 5" w:semiHidden="1" w:unhideWhenUsed="1"/>
-    <w:lsdException w:name="List Number 2" w:semiHidden="1" w:unhideWhenUsed="1"/>
-    <w:lsdException w:name="List Number 3" w:semiHidden="1" w:unhideWhenUsed="1"/>
-    <w:lsdException w:name="List Number 4" w:semiHidden="1" w:unhideWhenUsed="1"/>
-    <w:lsdException w:name="List Number 5" w:semiHidden="1" w:unhideWhenUsed="1"/>
-    <w:lsdException w:name="Title" w:uiPriority="10" w:qFormat="1"/>
-    <w:lsdException w:name="Closing" w:semiHidden="1" w:unhideWhenUsed="1"/>
-    <w:lsdException w:name="Signature" w:semiHidden="1" w:unhideWhenUsed="1"/>
-    <w:lsdException w:name="Default Paragraph Font" w:semiHidden="1" w:uiPriority="1" w:unhideWhenUsed="1"/>
-    <w:lsdException w:name="Body Text" w:semiHidden="1" w:unhideWhenUsed="1"/>
-    <w:lsdException w:name="Body Text Indent" w:semiHidden="1" w:unhideWhenUsed="1"/>
-    <w:lsdException w:name="List Continue" w:semiHidden="1" w:unhideWhenUsed="1"/>
-    <w:lsdException w:name="List Continue 2" w:semiHidden="1" w:unhideWhenUsed="1"/>
-    <w:lsdException w:name="List Continue 3" w:semiHidden="1" w:unhideWhenUsed="1"/>
-    <w:lsdException w:name="List Continue 4" w:semiHidden="1" w:unhideWhenUsed="1"/>
-    <w:lsdException w:name="List Continue 5" w:semiHidden="1" w:unhideWhenUsed="1"/>
-    <w:lsdException w:name="Message Header" w:semiHidden="1" w:unhideWhenUsed="1"/>
-    <w:lsdException w:name="Subtitle" w:uiPriority="11" w:qFormat="1"/>
-    <w:lsdException w:name="Salutation" w:semiHidden="1" w:unhideWhenUsed="1"/>
-    <w:lsdException w:name="Date" w:semiHidden="1" w:unhideWhenUsed="1"/>
-    <w:lsdException w:name="Body Text First Indent" w:semiHidden="1" w:unhideWhenUsed="1"/>
-    <w:lsdException w:name="Body Text First Indent 2" w:semiHidden="1" w:unhideWhenUsed="1"/>
-    <w:lsdException w:name="Note Heading" w:semiHidden="1" w:unhideWhenUsed="1"/>
-    <w:lsdException w:name="Body Text 2" w:semiHidden="1" w:unhideWhenUsed="1"/>
-    <w:lsdException w:name="Body Text 3" w:semiHidden="1" w:unhideWhenUsed="1"/>
-    <w:lsdException w:name="Body Text Indent 2" w:semiHidden="1" w:unhideWhenUsed="1"/>
-    <w:lsdException w:name="Body Text Indent 3" w:semiHidden="1" w:unhideWhenUsed="1"/>
-    <w:lsdException w:name="Block Text" w:semiHidden="1" w:unhideWhenUsed="1"/>
-    <w:lsdException w:name="Hyperlink" w:semiHidden="1" w:unhideWhenUsed="1"/>
-    <w:lsdException w:name="FollowedHyperlink" w:semiHidden="1" w:unhideWhenUsed="1"/>
-    <w:lsdException w:name="Strong" w:uiPriority="22" w:qFormat="1"/>
-    <w:lsdException w:name="Emphasis" w:uiPriority="20" w:qFormat="1"/>
-    <w:lsdException w:name="Document Map" w:semiHidden="1" w:unhideWhenUsed="1"/>
-    <w:lsdException w:name="Plain Text" w:semiHidden="1" w:unhideWhenUsed="1"/>
-    <w:lsdException w:name="E-mail Signature" w:semiHidden="1" w:unhideWhenUsed="1"/>
-    <w:lsdException w:name="HTML Top of Form" w:semiHidden="1" w:unhideWhenUsed="1"/>
-    <w:lsdException w:name="HTML Bottom of Form" w:semiHidden="1" w:unhideWhenUsed="1"/>
-    <w:lsdException w:name="Normal (Web)" w:semiHidden="1" w:unhideWhenUsed="1"/>
-    <w:lsdException w:name="HTML Acronym" w:semiHidden="1" w:unhideWhenUsed="1"/>
-    <w:lsdException w:name="HTML Address" w:semiHidden="1" w:unhideWhenUsed="1"/>
-    <w:lsdException w:name="HTML Cite" w:semiHidden="1" w:unhideWhenUsed="1"/>
-    <w:lsdException w:name="HTML Code" w:semiHidden="1" w:unhideWhenUsed="1"/>
-    <w:lsdException w:name="HTML Definition" w:semiHidden="1" w:unhideWhenUsed="1"/>
-    <w:lsdException w:name="HTML Keyboard" w:semiHidden="1" w:unhideWhenUsed="1"/>
-    <w:lsdException w:name="HTML Preformatted" w:semiHidden="1" w:unhideWhenUsed="1"/>
-    <w:lsdException w:name="HTML Sample" w:semiHidden="1" w:unhideWhenUsed="1"/>
-    <w:lsdException w:name="HTML Typewriter" w:semiHidden="1" w:unhideWhenUsed="1"/>
-    <w:lsdException w:name="HTML Variable" w:semiHidden="1" w:unhideWhenUsed="1"/>
-    <w:lsdException w:name="Normal Table" w:semiHidden="1" w:unhideWhenUsed="1"/>
-    <w:lsdException w:name="annotation subject" w:semiHidden="1" w:unhideWhenUsed="1"/>
-    <w:lsdException w:name="No List" w:semiHidden="1" w:unhideWhenUsed="1"/>
-    <w:lsdException w:name="Outline List 1" w:semiHidden="1" w:unhideWhenUsed="1"/>
-    <w:lsdException w:name="Outline List 2" w:semiHidden="1" w:unhideWhenUsed="1"/>
-    <w:lsdException w:name="Outline List 3" w:semiHidden="1" w:unhideWhenUsed="1"/>
-    <w:lsdException w:name="Table Simple 1" w:semiHidden="1" w:unhideWhenUsed="1"/>
-    <w:lsdException w:name="Table Simple 2" w:semiHidden="1" w:unhideWhenUsed="1"/>
-    <w:lsdException w:name="Table Simple 3" w:semiHidden="1" w:unhideWhenUsed="1"/>
-    <w:lsdException w:name="Table Classic 1" w:semiHidden="1" w:unhideWhenUsed="1"/>
-    <w:lsdException w:name="Table Classic 2" w:semiHidden="1" w:unhideWhenUsed="1"/>
-    <w:lsdException w:name="Table Classic 3" w:semiHidden="1" w:unhideWhenUsed="1"/>
-    <w:lsdException w:name="Table Classic 4" w:semiHidden="1" w:unhideWhenUsed="1"/>
-    <w:lsdException w:name="Table Colorful 1" w:semiHidden="1" w:unhideWhenUsed="1"/>
-    <w:lsdException w:name="Table Colorful 2" w:semiHidden="1" w:unhideWhenUsed="1"/>
-    <w:lsdException w:name="Table Colorful 3" w:semiHidden="1" w:unhideWhenUsed="1"/>
-    <w:lsdException w:name="Table Columns 1" w:semiHidden="1" w:unhideWhenUsed="1"/>
-    <w:lsdException w:name="Table Columns 2" w:semiHidden="1" w:unhideWhenUsed="1"/>
-    <w:lsdException w:name="Table Columns 3" w:semiHidden="1" w:unhideWhenUsed="1"/>
-    <w:lsdException w:name="Table Columns 4" w:semiHidden="1" w:unhideWhenUsed="1"/>
-    <w:lsdException w:name="Table Columns 5" w:semiHidden="1" w:unhideWhenUsed="1"/>
-    <w:lsdException w:name="Table Grid 1" w:semiHidden="1" w:unhideWhenUsed="1"/>
-    <w:lsdException w:name="Table Grid 2" w:semiHidden="1" w:unhideWhenUsed="1"/>
-    <w:lsdException w:name="Table Grid 3" w:semiHidden="1" w:unhideWhenUsed="1"/>
-    <w:lsdException w:name="Table Grid 4" w:semiHidden="1" w:unhideWhenUsed="1"/>
-    <w:lsdException w:name="Table Grid 5" w:semiHidden="1" w:unhideWhenUsed="1"/>
-    <w:lsdException w:name="Table Grid 6" w:semiHidden="1" w:unhideWhenUsed="1"/>
-    <w:lsdException w:name="Table Grid 7" w:semiHidden="1" w:unhideWhenUsed="1"/>
-    <w:lsdException w:name="Table Grid 8" w:semiHidden="1" w:unhideWhenUsed="1"/>
-    <w:lsdException w:name="Table List 1" w:semiHidden="1" w:unhideWhenUsed="1"/>
-    <w:lsdException w:name="Table List 2" w:semiHidden="1" w:unhideWhenUsed="1"/>
-    <w:lsdException w:name="Table List 3" w:semiHidden="1" w:unhideWhenUsed="1"/>
-    <w:lsdException w:name="Table List 4" w:semiHidden="1" w:unhideWhenUsed="1"/>
-    <w:lsdException w:name="Table List 5" w:semiHidden="1" w:unhideWhenUsed="1"/>
-    <w:lsdException w:name="Table List 6" w:semiHidden="1" w:unhideWhenUsed="1"/>
-    <w:lsdException w:name="Table List 7" w:semiHidden="1" w:unhideWhenUsed="1"/>
-    <w:lsdException w:name="Table List 8" w:semiHidden="1" w:unhideWhenUsed="1"/>
-    <w:lsdException w:name="Table 3D effects 1" w:semiHidden="1" w:unhideWhenUsed="1"/>
-    <w:lsdException w:name="Table 3D effects 2" w:semiHidden="1" w:unhideWhenUsed="1"/>
-    <w:lsdException w:name="Table 3D effects 3" w:semiHidden="1" w:unhideWhenUsed="1"/>
-    <w:lsdException w:name="Table Contemporary" w:semiHidden="1" w:unhideWhenUsed="1"/>
-    <w:lsdException w:name="Table Elegant" w:semiHidden="1" w:unhideWhenUsed="1"/>
-    <w:lsdException w:name="Table Professional" w:semiHidden="1" w:unhideWhenUsed="1"/>
-    <w:lsdException w:name="Table Subtle 1" w:semiHidden="1" w:unhideWhenUsed="1"/>
-    <w:lsdException w:name="Table Subtle 2" w:semiHidden="1" w:unhideWhenUsed="1"/>
-    <w:lsdException w:name="Table Web 1" w:semiHidden="1" w:unhideWhenUsed="1"/>
-    <w:lsdException w:name="Table Web 2" w:semiHidden="1" w:unhideWhenUsed="1"/>
-    <w:lsdException w:name="Table Web 3" w:semiHidden="1" w:unhideWhenUsed="1"/>
-    <w:lsdException w:name="Balloon Text" w:semiHidden="1" w:unhideWhenUsed="1"/>
-    <w:lsdException w:name="Table Grid" w:uiPriority="39"/>
-    <w:lsdException w:name="Table Theme" w:semiHidden="1" w:unhideWhenUsed="1"/>
-    <w:lsdException w:name="Placeholder Text" w:semiHidden="1"/>
-    <w:lsdException w:name="No Spacing" w:uiPriority="1" w:qFormat="1"/>
-    <w:lsdException w:name="Light Shading" w:uiPriority="60"/>
-    <w:lsdException w:name="Light List" w:uiPriority="61"/>
-    <w:lsdException w:name="Light Grid" w:uiPriority="62"/>
-    <w:lsdException w:name="Medium Shading 1" w:uiPriority="63"/>
-    <w:lsdException w:name="Medium Shading 2" w:uiPriority="64"/>
-    <w:lsdException w:name="Medium List 1" w:uiPriority="65"/>
-    <w:lsdException w:name="Medium List 2" w:uiPriority="66"/>
-    <w:lsdException w:name="Medium Grid 1" w:uiPriority="67"/>
-    <w:lsdException w:name="Medium Grid 2" w:uiPriority="68"/>
-    <w:lsdException w:name="Medium Grid 3" w:uiPriority="69"/>
-    <w:lsdException w:name="Dark List" w:uiPriority="70"/>
-    <w:lsdException w:name="Colorful Shading" w:uiPriority="71"/>
-    <w:lsdException w:name="Colorful List" w:uiPriority="72"/>
-    <w:lsdException w:name="Colorful Grid" w:uiPriority="73"/>
-    <w:lsdException w:name="Light Shading Accent 1" w:uiPriority="60"/>
-    <w:lsdException w:name="Light List Accent 1" w:uiPriority="61"/>
-    <w:lsdException w:name="Light Grid Accent 1" w:uiPriority="62"/>
-    <w:lsdException w:name="Medium Shading 1 Accent 1" w:uiPriority="63"/>
-    <w:lsdException w:name="Medium Shading 2 Accent 1" w:uiPriority="64"/>
-    <w:lsdException w:name="Medium List 1 Accent 1" w:uiPriority="65"/>
-    <w:lsdException w:name="Revision" w:semiHidden="1"/>
-    <w:lsdException w:name="List Paragraph" w:uiPriority="34" w:qFormat="1"/>
-    <w:lsdException w:name="Quote" w:uiPriority="29" w:qFormat="1"/>
-    <w:lsdException w:name="Intense Quote" w:uiPriority="30" w:qFormat="1"/>
-    <w:lsdException w:name="Medium List 2 Accent 1" w:uiPriority="66"/>
-    <w:lsdException w:name="Medium Grid 1 Accent 1" w:uiPriority="67"/>
-    <w:lsdException w:name="Medium Grid 2 Accent 1" w:uiPriority="68"/>
-    <w:lsdException w:name="Medium Grid 3 Accent 1" w:uiPriority="69"/>
-    <w:lsdException w:name="Dark List Accent 1" w:uiPriority="70"/>
-    <w:lsdException w:name="Colorful Shading Accent 1" w:uiPriority="71"/>
-    <w:lsdException w:name="Colorful List Accent 1" w:uiPriority="72"/>
-    <w:lsdException w:name="Colorful Grid Accent 1" w:uiPriority="73"/>
-    <w:lsdException w:name="Light Shading Accent 2" w:uiPriority="60"/>
-    <w:lsdException w:name="Light List Accent 2" w:uiPriority="61"/>
-    <w:lsdException w:name="Light Grid Accent 2" w:uiPriority="62"/>
-    <w:lsdException w:name="Medium Shading 1 Accent 2" w:uiPriority="63"/>
-    <w:lsdException w:name="Medium Shading 2 Accent 2" w:uiPriority="64"/>
-    <w:lsdException w:name="Medium List 1 Accent 2" w:uiPriority="65"/>
-    <w:lsdException w:name="Medium List 2 Accent 2" w:uiPriority="66"/>
-    <w:lsdException w:name="Medium Grid 1 Accent 2" w:uiPriority="67"/>
-    <w:lsdException w:name="Medium Grid 2 Accent 2" w:uiPriority="68"/>
-    <w:lsdException w:name="Medium Grid 3 Accent 2" w:uiPriority="69"/>
-    <w:lsdException w:name="Dark List Accent 2" w:uiPriority="70"/>
-    <w:lsdException w:name="Colorful Shading Accent 2" w:uiPriority="71"/>
-    <w:lsdException w:name="Colorful List Accent 2" w:uiPriority="72"/>
-    <w:lsdException w:name="Colorful Grid Accent 2" w:uiPriority="73"/>
-    <w:lsdException w:name="Light Shading Accent 3" w:uiPriority="60"/>
-    <w:lsdException w:name="Light List Accent 3" w:uiPriority="61"/>
-    <w:lsdException w:name="Light Grid Accent 3" w:uiPriority="62"/>
-    <w:lsdException w:name="Medium Shading 1 Accent 3" w:uiPriority="63"/>
-    <w:lsdException w:name="Medium Shading 2 Accent 3" w:uiPriority="64"/>
-    <w:lsdException w:name="Medium List 1 Accent 3" w:uiPriority="65"/>
-    <w:lsdException w:name="Medium List 2 Accent 3" w:uiPriority="66"/>
-    <w:lsdException w:name="Medium Grid 1 Accent 3" w:uiPriority="67"/>
-    <w:lsdException w:name="Medium Grid 2 Accent 3" w:uiPriority="68"/>
-    <w:lsdException w:name="Medium Grid 3 Accent 3" w:uiPriority="69"/>
-    <w:lsdException w:name="Dark List Accent 3" w:uiPriority="70"/>
-    <w:lsdException w:name="Colorful Shading Accent 3" w:uiPriority="71"/>
-    <w:lsdException w:name="Colorful List Accent 3" w:uiPriority="72"/>
-    <w:lsdException w:name="Colorful Grid Accent 3" w:uiPriority="73"/>
-    <w:lsdException w:name="Light Shading Accent 4" w:uiPriority="60"/>
-    <w:lsdException w:name="Light List Accent 4" w:uiPriority="61"/>
-    <w:lsdException w:name="Light Grid Accent 4" w:uiPriority="62"/>
-    <w:lsdException w:name="Medium Shading 1 Accent 4" w:uiPriority="63"/>
-    <w:lsdException w:name="Medium Shading 2 Accent 4" w:uiPriority="64"/>
-    <w:lsdException w:name="Medium List 1 Accent 4" w:uiPriority="65"/>
-    <w:lsdException w:name="Medium List 2 Accent 4" w:uiPriority="66"/>
-    <w:lsdException w:name="Medium Grid 1 Accent 4" w:uiPriority="67"/>
-    <w:lsdException w:name="Medium Grid 2 Accent 4" w:uiPriority="68"/>
-    <w:lsdException w:name="Medium Grid 3 Accent 4" w:uiPriority="69"/>
-    <w:lsdException w:name="Dark List Accent 4" w:uiPriority="70"/>
-    <w:lsdException w:name="Colorful Shading Accent 4" w:uiPriority="71"/>
-    <w:lsdException w:name="Colorful List Accent 4" w:uiPriority="72"/>
-    <w:lsdException w:name="Colorful Grid Accent 4" w:uiPriority="73"/>
-    <w:lsdException w:name="Light Shading Accent 5" w:uiPriority="60"/>
-    <w:lsdException w:name="Light List Accent 5" w:uiPriority="61"/>
-    <w:lsdException w:name="Light Grid Accent 5" w:uiPriority="62"/>
-    <w:lsdException w:name="Medium Shading 1 Accent 5" w:uiPriority="63"/>
-    <w:lsdException w:name="Medium Shading 2 Accent 5" w:uiPriority="64"/>
-    <w:lsdException w:name="Medium List 1 Accent 5" w:uiPriority="65"/>
-    <w:lsdException w:name="Medium List 2 Accent 5" w:uiPriority="66"/>
-    <w:lsdException w:name="Medium Grid 1 Accent 5" w:uiPriority="67"/>
-    <w:lsdException w:name="Medium Grid 2 Accent 5" w:uiPriority="68"/>
-    <w:lsdException w:name="Medium Grid 3 Accent 5" w:uiPriority="69"/>
-    <w:lsdException w:name="Dark List Accent 5" w:uiPriority="70"/>
-    <w:lsdException w:name="Colorful Shading Accent 5" w:uiPriority="71"/>
-    <w:lsdException w:name="Colorful List Accent 5" w:uiPriority="72"/>
-    <w:lsdException w:name="Colorful Grid Accent 5" w:uiPriority="73"/>
-    <w:lsdException w:name="Light Shading Accent 6" w:uiPriority="60"/>
-    <w:lsdException w:name="Light List Accent 6" w:uiPriority="61"/>
-    <w:lsdException w:name="Light Grid Accent 6" w:uiPriority="62"/>
-    <w:lsdException w:name="Medium Shading 1 Accent 6" w:uiPriority="63"/>
-    <w:lsdException w:name="Medium Shading 2 Accent 6" w:uiPriority="64"/>
-    <w:lsdException w:name="Medium List 1 Accent 6" w:uiPriority="65"/>
-    <w:lsdException w:name="Medium List 2 Accent 6" w:uiPriority="66"/>
-    <w:lsdException w:name="Medium Grid 1 Accent 6" w:uiPriority="67"/>
-    <w:lsdException w:name="Medium Grid 2 Accent 6" w:uiPriority="68"/>
-    <w:lsdException w:name="Medium Grid 3 Accent 6" w:uiPriority="69"/>
-    <w:lsdException w:name="Dark List Accent 6" w:uiPriority="70"/>
-    <w:lsdException w:name="Colorful Shading Accent 6" w:uiPriority="71"/>
-    <w:lsdException w:name="Colorful List Accent 6" w:uiPriority="72"/>
-    <w:lsdException w:name="Colorful Grid Accent 6" w:uiPriority="73"/>
-    <w:lsdException w:name="Subtle Emphasis" w:uiPriority="19" w:qFormat="1"/>
-    <w:lsdException w:name="Intense Emphasis" w:uiPriority="21" w:qFormat="1"/>
-    <w:lsdException w:name="Subtle Reference" w:uiPriority="31" w:qFormat="1"/>
-    <w:lsdException w:name="Intense Reference" w:uiPriority="32" w:qFormat="1"/>
-    <w:lsdException w:name="Book Title" w:uiPriority="33" w:qFormat="1"/>
-    <w:lsdException w:name="Bibliography" w:semiHidden="1" w:uiPriority="37" w:unhideWhenUsed="1"/>
-    <w:lsdException w:name="TOC Heading" w:semiHidden="1" w:uiPriority="39" w:unhideWhenUsed="1" w:qFormat="1"/>
-    <w:lsdException w:name="Plain Table 1" w:uiPriority="41"/>
-    <w:lsdException w:name="Plain Table 2" w:uiPriority="42"/>
-    <w:lsdException w:name="Plain Table 3" w:uiPriority="43"/>
-    <w:lsdException w:name="Plain Table 4" w:uiPriority="44"/>
-    <w:lsdException w:name="Plain Table 5" w:uiPriority="45"/>
-    <w:lsdException w:name="Grid Table Light" w:uiPriority="40"/>
-    <w:lsdException w:name="Grid Table 1 Light" w:uiPriority="46"/>
-    <w:lsdException w:name="Grid Table 2" w:uiPriority="47"/>
-    <w:lsdException w:name="Grid Table 3" w:uiPriority="48"/>
-    <w:lsdException w:name="Grid Table 4" w:uiPriority="49"/>
-    <w:lsdException w:name="Grid Table 5 Dark" w:uiPriority="50"/>
-    <w:lsdException w:name="Grid Table 6 Colorful" w:uiPriority="51"/>
-    <w:lsdException w:name="Grid Table 7 Colorful" w:uiPriority="52"/>
-    <w:lsdException w:name="Grid Table 1 Light Accent 1" w:uiPriority="46"/>
-    <w:lsdException w:name="Grid Table 2 Accent 1" w:uiPriority="47"/>
-    <w:lsdException w:name="Grid Table 3 Accent 1" w:uiPriority="48"/>
-    <w:lsdException w:name="Grid Table 4 Accent 1" w:uiPriority="49"/>
-    <w:lsdException w:name="Grid Table 5 Dark Accent 1" w:uiPriority="50"/>
-    <w:lsdException w:name="Grid Table 6 Colorful Accent 1" w:uiPriority="51"/>
-    <w:lsdException w:name="Grid Table 7 Colorful Accent 1" w:uiPriority="52"/>
-    <w:lsdException w:name="Grid Table 1 Light Accent 2" w:uiPriority="46"/>
-    <w:lsdException w:name="Grid Table 2 Accent 2" w:uiPriority="47"/>
-    <w:lsdException w:name="Grid Table 3 Accent 2" w:uiPriority="48"/>
-    <w:lsdException w:name="Grid Table 4 Accent 2" w:uiPriority="49"/>
-    <w:lsdException w:name="Grid Table 5 Dark Accent 2" w:uiPriority="50"/>
-    <w:lsdException w:name="Grid Table 6 Colorful Accent 2" w:uiPriority="51"/>
-    <w:lsdException w:name="Grid Table 7 Colorful Accent 2" w:uiPriority="52"/>
-    <w:lsdException w:name="Grid Table 1 Light Accent 3" w:uiPriority="46"/>
-    <w:lsdException w:name="Grid Table 2 Accent 3" w:uiPriority="47"/>
-    <w:lsdException w:name="Grid Table 3 Accent 3" w:uiPriority="48"/>
-    <w:lsdException w:name="Grid Table 4 Accent 3" w:uiPriority="49"/>
-    <w:lsdException w:name="Grid Table 5 Dark Accent 3" w:uiPriority="50"/>
-    <w:lsdException w:name="Grid Table 6 Colorful Accent 3" w:uiPriority="51"/>
-    <w:lsdException w:name="Grid Table 7 Colorful Accent 3" w:uiPriority="52"/>
-    <w:lsdException w:name="Grid Table 1 Light Accent 4" w:uiPriority="46"/>
-    <w:lsdException w:name="Grid Table 2 Accent 4" w:uiPriority="47"/>
-    <w:lsdException w:name="Grid Table 3 Accent 4" w:uiPriority="48"/>
-    <w:lsdException w:name="Grid Table 4 Accent 4" w:uiPriority="49"/>
-    <w:lsdException w:name="Grid Table 5 Dark Accent 4" w:uiPriority="50"/>
-    <w:lsdException w:name="Grid Table 6 Colorful Accent 4" w:uiPriority="51"/>
-    <w:lsdException w:name="Grid Table 7 Colorful Accent 4" w:uiPriority="52"/>
-    <w:lsdException w:name="Grid Table 1 Light Accent 5" w:uiPriority="46"/>
-    <w:lsdException w:name="Grid Table 2 Accent 5" w:uiPriority="47"/>
-    <w:lsdException w:name="Grid Table 3 Accent 5" w:uiPriority="48"/>
-    <w:lsdException w:name="Grid Table 4 Accent 5" w:uiPriority="49"/>
-    <w:lsdException w:name="Grid Table 5 Dark Accent 5" w:uiPriority="50"/>
-    <w:lsdException w:name="Grid Table 6 Colorful Accent 5" w:uiPriority="51"/>
-    <w:lsdException w:name="Grid Table 7 Colorful Accent 5" w:uiPriority="52"/>
-    <w:lsdException w:name="Grid Table 1 Light Accent 6" w:uiPriority="46"/>
-    <w:lsdException w:name="Grid Table 2 Accent 6" w:uiPriority="47"/>
-    <w:lsdException w:name="Grid Table 3 Accent 6" w:uiPriority="48"/>
-    <w:lsdException w:name="Grid Table 4 Accent 6" w:uiPriority="49"/>
-    <w:lsdException w:name="Grid Table 5 Dark Accent 6" w:uiPriority="50"/>
-    <w:lsdException w:name="Grid Table 6 Colorful Accent 6" w:uiPriority="51"/>
-    <w:lsdException w:name="Grid Table 7 Colorful Accent 6" w:uiPriority="52"/>
-    <w:lsdException w:name="List Table 1 Light" w:uiPriority="46"/>
-    <w:lsdException w:name="List Table 2" w:uiPriority="47"/>
-    <w:lsdException w:name="List Table 3" w:uiPriority="48"/>
-    <w:lsdException w:name="List Table 4" w:uiPriority="49"/>
-    <w:lsdException w:name="List Table 5 Dark" w:uiPriority="50"/>
-    <w:lsdException w:name="List Table 6 Colorful" w:uiPriority="51"/>
-    <w:lsdException w:name="List Table 7 Colorful" w:uiPriority="52"/>
-    <w:lsdException w:name="List Table 1 Light Accent 1" w:uiPriority="46"/>
-    <w:lsdException w:name="List Table 2 Accent 1" w:uiPriority="47"/>
-    <w:lsdException w:name="List Table 3 Accent 1" w:uiPriority="48"/>
-    <w:lsdException w:name="List Table 4 Accent 1" w:uiPriority="49"/>
-    <w:lsdException w:name="List Table 5 Dark Accent 1" w:uiPriority="50"/>
-    <w:lsdException w:name="List Table 6 Colorful Accent 1" w:uiPriority="51"/>
-    <w:lsdException w:name="List Table 7 Colorful Accent 1" w:uiPriority="52"/>
-    <w:lsdException w:name="List Table 1 Light Accent 2" w:uiPriority="46"/>
-    <w:lsdException w:name="List Table 2 Accent 2" w:uiPriority="47"/>
-    <w:lsdException w:name="List Table 3 Accent 2" w:uiPriority="48"/>
-    <w:lsdException w:name="List Table 4 Accent 2" w:uiPriority="49"/>
-    <w:lsdException w:name="List Table 5 Dark Accent 2" w:uiPriority="50"/>
-    <w:lsdException w:name="List Table 6 Colorful Accent 2" w:uiPriority="51"/>
-    <w:lsdException w:name="List Table 7 Colorful Accent 2" w:uiPriority="52"/>
-    <w:lsdException w:name="List Table 1 Light Accent 3" w:uiPriority="46"/>
-    <w:lsdException w:name="List Table 2 Accent 3" w:uiPriority="47"/>
-    <w:lsdException w:name="List Table 3 Accent 3" w:uiPriority="48"/>
-    <w:lsdException w:name="List Table 4 Accent 3" w:uiPriority="49"/>
-    <w:lsdException w:name="List Table 5 Dark Accent 3" w:uiPriority="50"/>
-    <w:lsdException w:name="List Table 6 Colorful Accent 3" w:uiPriority="51"/>
-    <w:lsdException w:name="List Table 7 Colorful Accent 3" w:uiPriority="52"/>
-    <w:lsdException w:name="List Table 1 Light Accent 4" w:uiPriority="46"/>
-    <w:lsdException w:name="List Table 2 Accent 4" w:uiPriority="47"/>
-    <w:lsdException w:name="List Table 3 Accent 4" w:uiPriority="48"/>
-    <w:lsdException w:name="List Table 4 Accent 4" w:uiPriority="49"/>
-    <w:lsdException w:name="List Table 5 Dark Accent 4" w:uiPriority="50"/>
-    <w:lsdException w:name="List Table 6 Colorful Accent 4" w:uiPriority="51"/>
-    <w:lsdException w:name="List Table 7 Colorful Accent 4" w:uiPriority="52"/>
-    <w:lsdException w:name="List Table 1 Light Accent 5" w:uiPriority="46"/>
-    <w:lsdException w:name="List Table 2 Accent 5" w:uiPriority="47"/>
-    <w:lsdException w:name="List Table 3 Accent 5" w:uiPriority="48"/>
-    <w:lsdException w:name="List Table 4 Accent 5" w:uiPriority="49"/>
-    <w:lsdException w:name="List Table 5 Dark Accent 5" w:uiPriority="50"/>
-    <w:lsdException w:name="List Table 6 Colorful Accent 5" w:uiPriority="51"/>
-    <w:lsdException w:name="List Table 7 Colorful Accent 5" w:uiPriority="52"/>
-    <w:lsdException w:name="List Table 1 Light Accent 6" w:uiPriority="46"/>
-    <w:lsdException w:name="List Table 2 Accent 6" w:uiPriority="47"/>
-    <w:lsdException w:name="List Table 3 Accent 6" w:uiPriority="48"/>
-    <w:lsdException w:name="List Table 4 Accent 6" w:uiPriority="49"/>
-    <w:lsdException w:name="List Table 5 Dark Accent 6" w:uiPriority="50"/>
-    <w:lsdException w:name="List Table 6 Colorful Accent 6" w:uiPriority="51"/>
-    <w:lsdException w:name="List Table 7 Colorful Accent 6" w:uiPriority="52"/>
-    <w:lsdException w:name="Mention" w:semiHidden="1" w:unhideWhenUsed="1"/>
-    <w:lsdException w:name="Smart Hyperlink" w:semiHidden="1" w:unhideWhenUsed="1"/>
-    <w:lsdException w:name="Hashtag" w:semiHidden="1" w:unhideWhenUsed="1"/>
-    <w:lsdException w:name="Unresolved Mention" w:semiHidden="1" w:unhideWhenUsed="1"/>
-  </w:latentStyles>
-  <w:style w:type="paragraph" w:default="1" w:styleId="Normal">
-    <w:name w:val="Normal"/>
-    <w:qFormat/>
-  </w:style>
-  <w:style w:type="character" w:default="1" w:styleId="Policepardfaut">
-    <w:name w:val="Default Paragraph Font"/>
-    <w:uiPriority w:val="1"/>
-    <w:semiHidden/>
-    <w:unhideWhenUsed/>
-  </w:style>
-  <w:style w:type="table" w:default="1" w:styleId="TableauNormal">
-    <w:name w:val="Normal Table"/>
-    <w:uiPriority w:val="99"/>
-    <w:semiHidden/>
-    <w:unhideWhenUsed/>
-    <w:tblPr>
-      <w:tblInd w:w="0" w:type="dxa"/>
-      <w:tblCellMar>
-        <w:top w:w="0" w:type="dxa"/>
-        <w:left w:w="108" w:type="dxa"/>
-        <w:bottom w:w="0" w:type="dxa"/>
-        <w:right w:w="108" w:type="dxa"/>
-      </w:tblCellMar>
-    </w:tblPr>
-  </w:style>
-  <w:style w:type="numbering" w:default="1" w:styleId="Aucuneliste">
-    <w:name w:val="No List"/>
-    <w:uiPriority w:val="99"/>
-    <w:semiHidden/>
-    <w:unhideWhenUsed/>
-  </w:style>
-  <w:style w:type="paragraph" w:customStyle="1" w:styleId="C5E7AF16AC34409997383412D2DFF59E">
-    <w:name w:val="C5E7AF16AC34409997383412D2DFF59E"/>
-    <w:rsid w:val="00990417"/>
-  </w:style>
-  <w:style w:type="paragraph" w:customStyle="1" w:styleId="CBC68BFABA6D48DC85754CAFF18A1DE4">
-    <w:name w:val="CBC68BFABA6D48DC85754CAFF18A1DE4"/>
-    <w:rsid w:val="00990417"/>
-  </w:style>
-  <w:style w:type="paragraph" w:customStyle="1" w:styleId="D70E595BB9684ACABA7B0E7FEE533642">
-    <w:name w:val="D70E595BB9684ACABA7B0E7FEE533642"/>
-    <w:rsid w:val="00990417"/>
-  </w:style>
-  <w:style w:type="paragraph" w:customStyle="1" w:styleId="6B3A075179124398A851AED11C6CF3EC">
-    <w:name w:val="6B3A075179124398A851AED11C6CF3EC"/>
-    <w:rsid w:val="00990417"/>
-  </w:style>
-  <w:style w:type="paragraph" w:customStyle="1" w:styleId="4C2FF05434D34329A9B2D3E53E82CDE6">
-    <w:name w:val="4C2FF05434D34329A9B2D3E53E82CDE6"/>
-    <w:rsid w:val="00990417"/>
-  </w:style>
-  <w:style w:type="paragraph" w:customStyle="1" w:styleId="EA33AB7B2B4A4FE6A056627B62680B44">
-    <w:name w:val="EA33AB7B2B4A4FE6A056627B62680B44"/>
-    <w:rsid w:val="00990417"/>
-  </w:style>
-  <w:style w:type="paragraph" w:customStyle="1" w:styleId="035BF28EB9ED42EF8BA511A96F53C063">
-    <w:name w:val="035BF28EB9ED42EF8BA511A96F53C063"/>
-    <w:rsid w:val="00990417"/>
-  </w:style>
-  <w:style w:type="paragraph" w:customStyle="1" w:styleId="E9F3C3BC917041BB8C3E6B801C40B8EC">
-    <w:name w:val="E9F3C3BC917041BB8C3E6B801C40B8EC"/>
-    <w:rsid w:val="00990417"/>
-  </w:style>
-  <w:style w:type="paragraph" w:customStyle="1" w:styleId="456EDBE6861144DAAE46B9BA0F986B1E">
-    <w:name w:val="456EDBE6861144DAAE46B9BA0F986B1E"/>
-    <w:rsid w:val="00990417"/>
-  </w:style>
-  <w:style w:type="paragraph" w:customStyle="1" w:styleId="6D65C76C82D448E4B826E171947CB620">
-    <w:name w:val="6D65C76C82D448E4B826E171947CB620"/>
-    <w:rsid w:val="00990417"/>
-  </w:style>
-  <w:style w:type="paragraph" w:customStyle="1" w:styleId="35F5F84821B54540BF0BC51A7C333750">
-    <w:name w:val="35F5F84821B54540BF0BC51A7C333750"/>
-    <w:rsid w:val="00990417"/>
-  </w:style>
-  <w:style w:type="paragraph" w:customStyle="1" w:styleId="D5978B00744044408F31A472F2614141">
-    <w:name w:val="D5978B00744044408F31A472F2614141"/>
-    <w:rsid w:val="00990417"/>
-  </w:style>
-</w:styles>
-</file>
-
-<file path=word/glossary/webSettings.xml><?xml version="1.0" encoding="utf-8"?>
-<w:webSettings xmlns:mc="http://schemas.openxmlformats.org/markup-compatibility/2006" xmlns:r="http://schemas.openxmlformats.org/officeDocument/2006/relationships" xmlns:w="http://schemas.openxmlformats.org/wordprocessingml/2006/main" xmlns:w14="http://schemas.microsoft.com/office/word/2010/wordml" xmlns:w15="http://schemas.microsoft.com/office/word/2012/wordml" xmlns:w16cid="http://schemas.microsoft.com/office/word/2016/wordml/cid" xmlns:w16se="http://schemas.microsoft.com/office/word/2015/wordml/symex" mc:Ignorable="w14 w15 w16se w16cid">
-  <w:optimizeForBrowser/>
-  <w:allowPNG/>
-</w:webSettings>
-</file>
-
 <file path=word/theme/theme1.xml><?xml version="1.0" encoding="utf-8"?>
 <a:theme xmlns:a="http://schemas.openxmlformats.org/drawingml/2006/main" name="Thème Office">
   <a:themeElements>
@@ -6514,7 +7502,7 @@
 </file>
 
 <file path=customXml/itemProps1.xml><?xml version="1.0" encoding="utf-8"?>
-<ds:datastoreItem xmlns:ds="http://schemas.openxmlformats.org/officeDocument/2006/customXml" ds:itemID="{68685FAF-4C1D-43DA-B3E9-C5582FB9617B}">
+<ds:datastoreItem xmlns:ds="http://schemas.openxmlformats.org/officeDocument/2006/customXml" ds:itemID="{BA0F9BFB-3794-4230-8AAD-BF641AE4D251}">
   <ds:schemaRefs>
     <ds:schemaRef ds:uri="http://schemas.openxmlformats.org/officeDocument/2006/bibliography"/>
   </ds:schemaRefs>

</xml_diff>